<commit_message>
Added some finishing touches and updated my resume
</commit_message>
<xml_diff>
--- a/img/RyanPfeifer_WebsiteResume.docx
+++ b/img/RyanPfeifer_WebsiteResume.docx
@@ -5,11 +5,12 @@
   <w:body>
     <w:p>
       <w:pPr>
-        <w:spacing w:line="240" w:lineRule="auto"/>
+        <w:spacing w:after="100" w:line="240" w:lineRule="auto"/>
         <w:jc w:val="center"/>
         <w:rPr>
           <w:rFonts w:ascii="Trebuchet MS" w:hAnsi="Trebuchet MS"/>
           <w:b/>
+          <w:color w:val="2E74B5" w:themeColor="accent1" w:themeShade="BF"/>
           <w:sz w:val="32"/>
           <w:szCs w:val="32"/>
         </w:rPr>
@@ -18,6 +19,7 @@
         <w:rPr>
           <w:rFonts w:ascii="Trebuchet MS" w:hAnsi="Trebuchet MS"/>
           <w:b/>
+          <w:color w:val="2E74B5" w:themeColor="accent1" w:themeShade="BF"/>
           <w:sz w:val="32"/>
           <w:szCs w:val="32"/>
         </w:rPr>
@@ -26,57 +28,52 @@
     </w:p>
     <w:p>
       <w:pPr>
-        <w:spacing w:line="240" w:lineRule="auto"/>
+        <w:spacing w:after="100" w:line="240" w:lineRule="auto"/>
         <w:jc w:val="center"/>
         <w:rPr>
-          <w:rFonts w:ascii="Trebuchet MS" w:hAnsi="Trebuchet MS"/>
-          <w:b/>
-          <w:color w:val="auto"/>
-        </w:rPr>
-      </w:pPr>
-      <w:hyperlink r:id="rId5" w:history="1">
+          <w:rStyle w:val="Hyperlink"/>
+          <w:rFonts w:ascii="Trebuchet MS" w:hAnsi="Trebuchet MS"/>
+          <w:sz w:val="20"/>
+          <w:szCs w:val="24"/>
+        </w:rPr>
+      </w:pPr>
+      <w:hyperlink r:id="rId7" w:history="1">
         <w:r>
           <w:rPr>
             <w:rStyle w:val="Hyperlink"/>
             <w:rFonts w:ascii="Trebuchet MS" w:hAnsi="Trebuchet MS"/>
-            <w:color w:val="808080" w:themeColor="background1" w:themeShade="80"/>
+            <w:color w:val="auto"/>
             <w:sz w:val="20"/>
-            <w:szCs w:val="20"/>
+            <w:szCs w:val="24"/>
             <w:u w:val="none"/>
           </w:rPr>
           <w:t>ryanpfeifer1111@gmail.com</w:t>
         </w:r>
       </w:hyperlink>
-      <w:r>
-        <w:rPr>
-          <w:rStyle w:val="Hyperlink"/>
-          <w:rFonts w:ascii="Trebuchet MS" w:hAnsi="Trebuchet MS"/>
-          <w:color w:val="808080" w:themeColor="background1" w:themeShade="80"/>
-          <w:sz w:val="20"/>
-          <w:szCs w:val="20"/>
-          <w:u w:val="none"/>
-        </w:rPr>
-        <w:t xml:space="preserve"> </w:t>
-      </w:r>
-      <w:bookmarkStart w:id="0" w:name="_gjdgxs" w:colFirst="0" w:colLast="0"/>
+      <w:bookmarkStart w:id="0" w:name="_GoBack"/>
       <w:bookmarkEnd w:id="0"/>
-      <w:r>
-        <w:rPr>
-          <w:rStyle w:val="Hyperlink"/>
-          <w:rFonts w:ascii="Trebuchet MS" w:hAnsi="Trebuchet MS"/>
-          <w:b/>
-          <w:color w:val="auto"/>
-          <w:u w:val="none"/>
-        </w:rPr>
-        <w:t>_____________________</w:t>
-      </w:r>
-      <w:r>
-        <w:rPr>
-          <w:rFonts w:ascii="Trebuchet MS" w:hAnsi="Trebuchet MS"/>
-          <w:b/>
-          <w:color w:val="auto"/>
-        </w:rPr>
-        <w:t>_____________________________________________________________________</w:t>
+    </w:p>
+    <w:p>
+      <w:pPr>
+        <w:spacing w:after="40" w:line="240" w:lineRule="auto"/>
+        <w:jc w:val="center"/>
+        <w:rPr>
+          <w:rFonts w:ascii="Trebuchet MS" w:hAnsi="Trebuchet MS"/>
+          <w:color w:val="0563C1" w:themeColor="hyperlink"/>
+          <w:sz w:val="4"/>
+          <w:szCs w:val="4"/>
+          <w:u w:val="single"/>
+        </w:rPr>
+      </w:pPr>
+      <w:r>
+        <w:rPr>
+          <w:rFonts w:ascii="Trebuchet MS" w:hAnsi="Trebuchet MS"/>
+          <w:sz w:val="4"/>
+          <w:szCs w:val="4"/>
+        </w:rPr>
+        <w:pict>
+          <v:rect id="_x0000_i1027" style="width:583.2pt;height:1pt" o:hralign="center" o:hrstd="t" o:hrnoshade="t" o:hr="t" fillcolor="#2e74b5 [2404]" stroked="f"/>
+        </w:pict>
       </w:r>
     </w:p>
     <w:p>
@@ -84,20 +81,24 @@
         <w:pStyle w:val="ListParagraph"/>
         <w:numPr>
           <w:ilvl w:val="0"/>
-          <w:numId w:val="18"/>
+          <w:numId w:val="19"/>
         </w:numPr>
-        <w:spacing w:line="240" w:lineRule="auto"/>
-        <w:rPr>
-          <w:rFonts w:ascii="Trebuchet MS" w:hAnsi="Trebuchet MS"/>
-          <w:b/>
+        <w:spacing w:after="40" w:line="240" w:lineRule="auto"/>
+        <w:rPr>
+          <w:rFonts w:ascii="Trebuchet MS" w:hAnsi="Trebuchet MS"/>
+          <w:b/>
+          <w:color w:val="2E74B5" w:themeColor="accent1" w:themeShade="BF"/>
           <w:sz w:val="24"/>
           <w:szCs w:val="24"/>
         </w:rPr>
       </w:pPr>
-      <w:r>
-        <w:rPr>
-          <w:rFonts w:ascii="Trebuchet MS" w:hAnsi="Trebuchet MS"/>
-          <w:b/>
+      <w:bookmarkStart w:id="1" w:name="_gjdgxs" w:colFirst="0" w:colLast="0"/>
+      <w:bookmarkEnd w:id="1"/>
+      <w:r>
+        <w:rPr>
+          <w:rFonts w:ascii="Trebuchet MS" w:hAnsi="Trebuchet MS"/>
+          <w:b/>
+          <w:color w:val="2E74B5" w:themeColor="accent1" w:themeShade="BF"/>
           <w:sz w:val="24"/>
           <w:szCs w:val="24"/>
         </w:rPr>
@@ -297,7 +298,7 @@
           <w:sz w:val="20"/>
           <w:szCs w:val="20"/>
         </w:rPr>
-        <w:t xml:space="preserve">Game Development   </w:t>
+        <w:t>Level Design</w:t>
       </w:r>
       <w:r>
         <w:rPr>
@@ -329,7 +330,7 @@
           <w:sz w:val="20"/>
           <w:szCs w:val="20"/>
         </w:rPr>
-        <w:t>Operating Systems</w:t>
+        <w:t>Artificial Intelligence</w:t>
       </w:r>
       <w:r>
         <w:rPr>
@@ -389,14 +390,13 @@
           <w:sz w:val="20"/>
           <w:szCs w:val="20"/>
         </w:rPr>
-        <w:tab/>
-        <w:t>Software Reverse Engineering</w:t>
+        <w:t>Computer Graphics</w:t>
       </w:r>
     </w:p>
     <w:p>
       <w:pPr>
         <w:pStyle w:val="ListParagraph"/>
-        <w:spacing w:line="240" w:lineRule="auto"/>
+        <w:spacing w:after="40" w:line="240" w:lineRule="auto"/>
         <w:ind w:left="1800"/>
         <w:rPr>
           <w:rFonts w:ascii="Trebuchet MS" w:hAnsi="Trebuchet MS"/>
@@ -410,15 +410,15 @@
           <w:sz w:val="20"/>
           <w:szCs w:val="20"/>
         </w:rPr>
-        <w:t>Level Design</w:t>
-      </w:r>
-      <w:r>
-        <w:rPr>
-          <w:rFonts w:ascii="Trebuchet MS" w:hAnsi="Trebuchet MS"/>
-          <w:sz w:val="20"/>
-          <w:szCs w:val="20"/>
-        </w:rPr>
-        <w:t xml:space="preserve"> </w:t>
+        <w:t>Game De</w:t>
+      </w:r>
+      <w:r>
+        <w:rPr>
+          <w:rFonts w:ascii="Trebuchet MS" w:hAnsi="Trebuchet MS"/>
+          <w:sz w:val="20"/>
+          <w:szCs w:val="20"/>
+        </w:rPr>
+        <w:t>velopment</w:t>
       </w:r>
       <w:r>
         <w:rPr>
@@ -450,93 +450,73 @@
           <w:sz w:val="20"/>
           <w:szCs w:val="20"/>
         </w:rPr>
+        <w:t>Operating Systems</w:t>
+      </w:r>
+      <w:r>
+        <w:rPr>
+          <w:rFonts w:ascii="Trebuchet MS" w:hAnsi="Trebuchet MS"/>
+          <w:sz w:val="20"/>
+          <w:szCs w:val="20"/>
+        </w:rPr>
         <w:tab/>
-        <w:t>Computer and Network Security</w:t>
+      </w:r>
+      <w:r>
+        <w:rPr>
+          <w:rFonts w:ascii="Trebuchet MS" w:hAnsi="Trebuchet MS"/>
+          <w:sz w:val="20"/>
+          <w:szCs w:val="20"/>
+        </w:rPr>
+        <w:tab/>
+      </w:r>
+      <w:r>
+        <w:rPr>
+          <w:rFonts w:ascii="Trebuchet MS" w:hAnsi="Trebuchet MS"/>
+          <w:sz w:val="20"/>
+          <w:szCs w:val="20"/>
+        </w:rPr>
+        <w:tab/>
+      </w:r>
+      <w:r>
+        <w:rPr>
+          <w:rFonts w:ascii="Trebuchet MS" w:hAnsi="Trebuchet MS"/>
+          <w:sz w:val="20"/>
+          <w:szCs w:val="20"/>
+        </w:rPr>
+        <w:tab/>
       </w:r>
     </w:p>
     <w:p>
       <w:pPr>
-        <w:pStyle w:val="ListParagraph"/>
-        <w:spacing w:line="240" w:lineRule="auto"/>
-        <w:ind w:left="1800"/>
-        <w:rPr>
-          <w:rFonts w:ascii="Trebuchet MS" w:hAnsi="Trebuchet MS"/>
-          <w:sz w:val="20"/>
-          <w:szCs w:val="20"/>
-        </w:rPr>
-      </w:pPr>
-      <w:r>
-        <w:rPr>
-          <w:rFonts w:ascii="Trebuchet MS" w:hAnsi="Trebuchet MS"/>
-          <w:sz w:val="20"/>
-          <w:szCs w:val="20"/>
-        </w:rPr>
-        <w:t>Computer Graphics</w:t>
-      </w:r>
-      <w:r>
-        <w:rPr>
-          <w:rFonts w:ascii="Trebuchet MS" w:hAnsi="Trebuchet MS"/>
-          <w:sz w:val="20"/>
-          <w:szCs w:val="20"/>
-        </w:rPr>
-        <w:tab/>
-      </w:r>
-      <w:r>
-        <w:rPr>
-          <w:rFonts w:ascii="Trebuchet MS" w:hAnsi="Trebuchet MS"/>
-          <w:sz w:val="20"/>
-          <w:szCs w:val="20"/>
-        </w:rPr>
-        <w:tab/>
-      </w:r>
-      <w:r>
-        <w:rPr>
-          <w:rFonts w:ascii="Trebuchet MS" w:hAnsi="Trebuchet MS"/>
-          <w:sz w:val="20"/>
-          <w:szCs w:val="20"/>
-        </w:rPr>
-        <w:tab/>
-      </w:r>
-      <w:r>
-        <w:rPr>
-          <w:rFonts w:ascii="Trebuchet MS" w:hAnsi="Trebuchet MS"/>
-          <w:sz w:val="20"/>
-          <w:szCs w:val="20"/>
-        </w:rPr>
-        <w:tab/>
-      </w:r>
-      <w:r>
-        <w:rPr>
-          <w:rFonts w:ascii="Trebuchet MS" w:hAnsi="Trebuchet MS"/>
-          <w:sz w:val="20"/>
-          <w:szCs w:val="20"/>
-        </w:rPr>
-        <w:t>Artificial Intelligence</w:t>
-      </w:r>
-    </w:p>
-    <w:p>
-      <w:pPr>
-        <w:pStyle w:val="ListParagraph"/>
-        <w:spacing w:line="240" w:lineRule="auto"/>
-        <w:ind w:left="1800"/>
-        <w:rPr>
-          <w:rFonts w:ascii="Trebuchet MS" w:hAnsi="Trebuchet MS"/>
-          <w:sz w:val="20"/>
-          <w:szCs w:val="20"/>
-        </w:rPr>
-      </w:pPr>
+        <w:spacing w:after="40" w:line="240" w:lineRule="auto"/>
+        <w:rPr>
+          <w:rFonts w:ascii="Trebuchet MS" w:hAnsi="Trebuchet MS"/>
+          <w:sz w:val="4"/>
+          <w:szCs w:val="4"/>
+        </w:rPr>
+      </w:pPr>
+      <w:r>
+        <w:rPr>
+          <w:rFonts w:ascii="Trebuchet MS" w:hAnsi="Trebuchet MS"/>
+          <w:sz w:val="4"/>
+          <w:szCs w:val="4"/>
+        </w:rPr>
+        <w:pict>
+          <v:rect id="_x0000_i1028" style="width:583.2pt;height:1pt" o:hralign="center" o:hrstd="t" o:hrnoshade="t" o:hr="t" fillcolor="#2e74b5 [2404]" stroked="f"/>
+        </w:pict>
+      </w:r>
     </w:p>
     <w:p>
       <w:pPr>
         <w:pStyle w:val="ListParagraph"/>
         <w:numPr>
           <w:ilvl w:val="0"/>
-          <w:numId w:val="18"/>
+          <w:numId w:val="19"/>
         </w:numPr>
-        <w:spacing w:line="240" w:lineRule="auto"/>
-        <w:rPr>
-          <w:rFonts w:ascii="Trebuchet MS" w:hAnsi="Trebuchet MS"/>
-          <w:b/>
+        <w:spacing w:after="40" w:line="240" w:lineRule="auto"/>
+        <w:rPr>
+          <w:rFonts w:ascii="Trebuchet MS" w:hAnsi="Trebuchet MS"/>
+          <w:b/>
+          <w:color w:val="2E74B5" w:themeColor="accent1" w:themeShade="BF"/>
           <w:sz w:val="24"/>
           <w:szCs w:val="24"/>
         </w:rPr>
@@ -545,6 +525,7 @@
         <w:rPr>
           <w:rFonts w:ascii="Trebuchet MS" w:hAnsi="Trebuchet MS"/>
           <w:b/>
+          <w:color w:val="2E74B5" w:themeColor="accent1" w:themeShade="BF"/>
           <w:sz w:val="24"/>
           <w:szCs w:val="24"/>
         </w:rPr>
@@ -561,29 +542,444 @@
         <w:spacing w:line="240" w:lineRule="auto"/>
         <w:rPr>
           <w:rFonts w:ascii="Trebuchet MS" w:hAnsi="Trebuchet MS"/>
-          <w:b/>
-        </w:rPr>
-      </w:pPr>
-      <w:r>
-        <w:rPr>
-          <w:rFonts w:ascii="Trebuchet MS" w:hAnsi="Trebuchet MS"/>
-          <w:b/>
-        </w:rPr>
-        <w:t xml:space="preserve">Software Engineering Intern at </w:t>
-      </w:r>
-      <w:proofErr w:type="spellStart"/>
-      <w:r>
-        <w:rPr>
-          <w:rFonts w:ascii="Trebuchet MS" w:hAnsi="Trebuchet MS"/>
-          <w:b/>
+        </w:rPr>
+      </w:pPr>
+      <w:r>
+        <w:rPr>
+          <w:rFonts w:ascii="Trebuchet MS" w:hAnsi="Trebuchet MS"/>
+          <w:b/>
+        </w:rPr>
+        <w:t xml:space="preserve">Gameplay </w:t>
+      </w:r>
+      <w:r>
+        <w:rPr>
+          <w:rFonts w:ascii="Trebuchet MS" w:hAnsi="Trebuchet MS"/>
+          <w:b/>
+        </w:rPr>
+        <w:t>Engineer</w:t>
+      </w:r>
+      <w:r>
+        <w:rPr>
+          <w:rFonts w:ascii="Trebuchet MS" w:hAnsi="Trebuchet MS"/>
+          <w:b/>
+        </w:rPr>
+        <w:t xml:space="preserve"> </w:t>
+      </w:r>
+      <w:r>
+        <w:rPr>
+          <w:rFonts w:ascii="Trebuchet MS" w:hAnsi="Trebuchet MS"/>
+        </w:rPr>
+        <w:t>at</w:t>
+      </w:r>
+      <w:r>
+        <w:rPr>
+          <w:rFonts w:ascii="Trebuchet MS" w:hAnsi="Trebuchet MS"/>
+          <w:b/>
+        </w:rPr>
+        <w:t xml:space="preserve"> </w:t>
+      </w:r>
+      <w:r>
+        <w:rPr>
+          <w:rFonts w:ascii="Trebuchet MS" w:hAnsi="Trebuchet MS"/>
+          <w:i/>
+        </w:rPr>
+        <w:t xml:space="preserve">ArtCraft </w:t>
+      </w:r>
+      <w:r>
+        <w:rPr>
+          <w:rFonts w:ascii="Trebuchet MS" w:hAnsi="Trebuchet MS"/>
+        </w:rPr>
+        <w:t>Entertainment</w:t>
+      </w:r>
+      <w:r>
+        <w:rPr>
+          <w:rFonts w:ascii="Trebuchet MS" w:hAnsi="Trebuchet MS"/>
+        </w:rPr>
+        <w:t xml:space="preserve">                                                      </w:t>
+      </w:r>
+      <w:r>
+        <w:rPr>
+          <w:rFonts w:ascii="Trebuchet MS" w:hAnsi="Trebuchet MS"/>
+        </w:rPr>
+        <w:t xml:space="preserve">    </w:t>
+      </w:r>
+      <w:r>
+        <w:rPr>
+          <w:rFonts w:ascii="Trebuchet MS" w:hAnsi="Trebuchet MS"/>
+          <w:b/>
+        </w:rPr>
+        <w:t xml:space="preserve">June 2020 </w:t>
+      </w:r>
+      <w:r>
+        <w:rPr>
+          <w:rFonts w:ascii="Trebuchet MS" w:hAnsi="Trebuchet MS"/>
+          <w:b/>
+        </w:rPr>
+        <w:t>- Present</w:t>
+      </w:r>
+      <w:r>
+        <w:rPr>
+          <w:rFonts w:ascii="Trebuchet MS" w:hAnsi="Trebuchet MS"/>
+          <w:b/>
+        </w:rPr>
+        <w:t xml:space="preserve"> </w:t>
+      </w:r>
+    </w:p>
+    <w:p>
+      <w:pPr>
+        <w:pStyle w:val="ListParagraph"/>
+        <w:numPr>
+          <w:ilvl w:val="0"/>
+          <w:numId w:val="26"/>
+        </w:numPr>
+        <w:spacing w:line="240" w:lineRule="auto"/>
+        <w:rPr>
+          <w:rFonts w:ascii="Trebuchet MS" w:hAnsi="Trebuchet MS"/>
+        </w:rPr>
+      </w:pPr>
+      <w:r>
+        <w:rPr>
+          <w:rFonts w:ascii="Trebuchet MS" w:hAnsi="Trebuchet MS"/>
+        </w:rPr>
+        <w:t>Unannounced Project</w:t>
+      </w:r>
+      <w:r>
+        <w:rPr>
+          <w:rFonts w:ascii="Trebuchet MS" w:hAnsi="Trebuchet MS"/>
+        </w:rPr>
+        <w:t xml:space="preserve"> (</w:t>
+      </w:r>
+      <w:r>
+        <w:rPr>
+          <w:rFonts w:ascii="Trebuchet MS" w:hAnsi="Trebuchet MS"/>
+        </w:rPr>
+        <w:t xml:space="preserve">August 2021 </w:t>
+      </w:r>
+      <w:r>
+        <w:rPr>
+          <w:rFonts w:ascii="Trebuchet MS" w:hAnsi="Trebuchet MS"/>
+        </w:rPr>
+        <w:t>–</w:t>
+      </w:r>
+      <w:r>
+        <w:rPr>
+          <w:rFonts w:ascii="Trebuchet MS" w:hAnsi="Trebuchet MS"/>
+        </w:rPr>
+        <w:t xml:space="preserve"> Present</w:t>
+      </w:r>
+      <w:r>
+        <w:rPr>
+          <w:rFonts w:ascii="Trebuchet MS" w:hAnsi="Trebuchet MS"/>
+        </w:rPr>
+        <w:t>)</w:t>
+      </w:r>
+    </w:p>
+    <w:p>
+      <w:pPr>
+        <w:pStyle w:val="ListParagraph"/>
+        <w:numPr>
+          <w:ilvl w:val="1"/>
+          <w:numId w:val="26"/>
+        </w:numPr>
+        <w:spacing w:line="240" w:lineRule="auto"/>
+        <w:rPr>
+          <w:rFonts w:ascii="Trebuchet MS" w:hAnsi="Trebuchet MS"/>
+          <w:sz w:val="20"/>
+          <w:szCs w:val="20"/>
+        </w:rPr>
+      </w:pPr>
+      <w:r>
+        <w:rPr>
+          <w:rFonts w:ascii="Trebuchet MS" w:hAnsi="Trebuchet MS"/>
+          <w:sz w:val="20"/>
+          <w:szCs w:val="20"/>
+        </w:rPr>
+        <w:t>Utilized Unreal Engine 4 tools and technologies to create a prototype multiplayer project</w:t>
+      </w:r>
+    </w:p>
+    <w:p>
+      <w:pPr>
+        <w:pStyle w:val="ListParagraph"/>
+        <w:numPr>
+          <w:ilvl w:val="1"/>
+          <w:numId w:val="26"/>
+        </w:numPr>
+        <w:spacing w:line="240" w:lineRule="auto"/>
+        <w:rPr>
+          <w:rFonts w:ascii="Trebuchet MS" w:hAnsi="Trebuchet MS"/>
+          <w:sz w:val="20"/>
+          <w:szCs w:val="20"/>
+        </w:rPr>
+      </w:pPr>
+      <w:r>
+        <w:rPr>
+          <w:rFonts w:ascii="Trebuchet MS" w:hAnsi="Trebuchet MS"/>
+          <w:sz w:val="20"/>
+          <w:szCs w:val="20"/>
+        </w:rPr>
+        <w:t>Collaborated with design to fine-tune and implement game systems from game design documents</w:t>
+      </w:r>
+    </w:p>
+    <w:p>
+      <w:pPr>
+        <w:pStyle w:val="ListParagraph"/>
+        <w:numPr>
+          <w:ilvl w:val="1"/>
+          <w:numId w:val="26"/>
+        </w:numPr>
+        <w:spacing w:line="240" w:lineRule="auto"/>
+        <w:rPr>
+          <w:rFonts w:ascii="Trebuchet MS" w:hAnsi="Trebuchet MS"/>
+          <w:sz w:val="20"/>
+          <w:szCs w:val="20"/>
+        </w:rPr>
+      </w:pPr>
+      <w:r>
+        <w:rPr>
+          <w:rFonts w:ascii="Trebuchet MS" w:hAnsi="Trebuchet MS"/>
+          <w:sz w:val="20"/>
+          <w:szCs w:val="20"/>
+        </w:rPr>
+        <w:t>Architected and implemented core gameplay features including AI,</w:t>
+      </w:r>
+      <w:r>
+        <w:rPr>
+          <w:rFonts w:ascii="Trebuchet MS" w:hAnsi="Trebuchet MS"/>
+          <w:sz w:val="20"/>
+          <w:szCs w:val="20"/>
+        </w:rPr>
+        <w:t xml:space="preserve"> UI, and</w:t>
+      </w:r>
+      <w:r>
+        <w:rPr>
+          <w:rFonts w:ascii="Trebuchet MS" w:hAnsi="Trebuchet MS"/>
+          <w:sz w:val="20"/>
+          <w:szCs w:val="20"/>
+        </w:rPr>
+        <w:t xml:space="preserve"> </w:t>
+      </w:r>
+      <w:r>
+        <w:rPr>
+          <w:rFonts w:ascii="Trebuchet MS" w:hAnsi="Trebuchet MS"/>
+          <w:sz w:val="20"/>
+          <w:szCs w:val="20"/>
+        </w:rPr>
+        <w:t>combat systems</w:t>
+      </w:r>
+    </w:p>
+    <w:p>
+      <w:pPr>
+        <w:pStyle w:val="ListParagraph"/>
+        <w:numPr>
+          <w:ilvl w:val="0"/>
+          <w:numId w:val="26"/>
+        </w:numPr>
+        <w:spacing w:line="240" w:lineRule="auto"/>
+        <w:rPr>
+          <w:rFonts w:ascii="Trebuchet MS" w:hAnsi="Trebuchet MS"/>
+        </w:rPr>
+      </w:pPr>
+      <w:r>
+        <w:rPr>
+          <w:rFonts w:ascii="Trebuchet MS" w:hAnsi="Trebuchet MS"/>
+          <w:i/>
+        </w:rPr>
+        <w:t>Crowfall</w:t>
+      </w:r>
+      <w:r>
+        <w:rPr>
+          <w:rFonts w:ascii="Trebuchet MS" w:hAnsi="Trebuchet MS"/>
+          <w:i/>
+        </w:rPr>
+        <w:t xml:space="preserve"> </w:t>
+      </w:r>
+      <w:r>
+        <w:rPr>
+          <w:rFonts w:ascii="Trebuchet MS" w:hAnsi="Trebuchet MS"/>
+        </w:rPr>
+        <w:t>(</w:t>
+      </w:r>
+      <w:r>
+        <w:rPr>
+          <w:rFonts w:ascii="Trebuchet MS" w:hAnsi="Trebuchet MS"/>
+        </w:rPr>
+        <w:t>June 2020 – August 2021</w:t>
+      </w:r>
+      <w:r>
+        <w:rPr>
+          <w:rFonts w:ascii="Trebuchet MS" w:hAnsi="Trebuchet MS"/>
+        </w:rPr>
+        <w:t>)</w:t>
+      </w:r>
+    </w:p>
+    <w:p>
+      <w:pPr>
+        <w:pStyle w:val="ListParagraph"/>
+        <w:numPr>
+          <w:ilvl w:val="1"/>
+          <w:numId w:val="26"/>
+        </w:numPr>
+        <w:spacing w:line="240" w:lineRule="auto"/>
+        <w:rPr>
+          <w:rFonts w:ascii="Trebuchet MS" w:hAnsi="Trebuchet MS"/>
+          <w:sz w:val="20"/>
+          <w:szCs w:val="20"/>
+        </w:rPr>
+      </w:pPr>
+      <w:r>
+        <w:rPr>
+          <w:rFonts w:ascii="Trebuchet MS" w:hAnsi="Trebuchet MS"/>
+          <w:sz w:val="20"/>
+          <w:szCs w:val="20"/>
+        </w:rPr>
+        <w:t>Built new</w:t>
+      </w:r>
+      <w:r>
+        <w:rPr>
+          <w:rFonts w:ascii="Trebuchet MS" w:hAnsi="Trebuchet MS"/>
+          <w:sz w:val="20"/>
+          <w:szCs w:val="20"/>
+        </w:rPr>
+        <w:t xml:space="preserve"> gameplay features and </w:t>
+      </w:r>
+      <w:r>
+        <w:rPr>
+          <w:rFonts w:ascii="Trebuchet MS" w:hAnsi="Trebuchet MS"/>
+          <w:sz w:val="20"/>
+          <w:szCs w:val="20"/>
+        </w:rPr>
+        <w:t>debugged existing ones</w:t>
+      </w:r>
+      <w:r>
+        <w:rPr>
+          <w:rFonts w:ascii="Trebuchet MS" w:hAnsi="Trebuchet MS"/>
+          <w:sz w:val="20"/>
+          <w:szCs w:val="20"/>
+        </w:rPr>
+        <w:t xml:space="preserve"> on a live-service MMORPG using Unity</w:t>
+      </w:r>
+    </w:p>
+    <w:p>
+      <w:pPr>
+        <w:pStyle w:val="ListParagraph"/>
+        <w:numPr>
+          <w:ilvl w:val="1"/>
+          <w:numId w:val="26"/>
+        </w:numPr>
+        <w:spacing w:line="240" w:lineRule="auto"/>
+        <w:rPr>
+          <w:rFonts w:ascii="Trebuchet MS" w:hAnsi="Trebuchet MS"/>
+          <w:sz w:val="20"/>
+          <w:szCs w:val="20"/>
+        </w:rPr>
+      </w:pPr>
+      <w:r>
+        <w:rPr>
+          <w:rFonts w:ascii="Trebuchet MS" w:hAnsi="Trebuchet MS"/>
+          <w:sz w:val="20"/>
+          <w:szCs w:val="20"/>
+        </w:rPr>
+        <w:t>Assisted in onboarding new hires and transferring game system ownership</w:t>
+      </w:r>
+    </w:p>
+    <w:p>
+      <w:pPr>
+        <w:pStyle w:val="ListParagraph"/>
+        <w:numPr>
+          <w:ilvl w:val="1"/>
+          <w:numId w:val="26"/>
+        </w:numPr>
+        <w:spacing w:line="240" w:lineRule="auto"/>
+        <w:rPr>
+          <w:rFonts w:ascii="Trebuchet MS" w:hAnsi="Trebuchet MS"/>
+          <w:sz w:val="20"/>
+          <w:szCs w:val="20"/>
+        </w:rPr>
+      </w:pPr>
+      <w:r>
+        <w:rPr>
+          <w:rFonts w:ascii="Trebuchet MS" w:hAnsi="Trebuchet MS"/>
+          <w:sz w:val="20"/>
+          <w:szCs w:val="20"/>
+        </w:rPr>
+        <w:t xml:space="preserve">Helped </w:t>
+      </w:r>
+      <w:r>
+        <w:rPr>
+          <w:rFonts w:ascii="Trebuchet MS" w:hAnsi="Trebuchet MS"/>
+          <w:sz w:val="20"/>
+          <w:szCs w:val="20"/>
+        </w:rPr>
+        <w:t>establish</w:t>
+      </w:r>
+      <w:r>
+        <w:rPr>
+          <w:rFonts w:ascii="Trebuchet MS" w:hAnsi="Trebuchet MS"/>
+          <w:sz w:val="20"/>
+          <w:szCs w:val="20"/>
+        </w:rPr>
+        <w:t xml:space="preserve"> a network payload contract between the client and various microservices</w:t>
+      </w:r>
+    </w:p>
+    <w:p>
+      <w:pPr>
+        <w:pStyle w:val="ListParagraph"/>
+        <w:numPr>
+          <w:ilvl w:val="1"/>
+          <w:numId w:val="26"/>
+        </w:numPr>
+        <w:spacing w:line="240" w:lineRule="auto"/>
+        <w:rPr>
+          <w:rFonts w:ascii="Trebuchet MS" w:hAnsi="Trebuchet MS"/>
+          <w:sz w:val="20"/>
+          <w:szCs w:val="20"/>
+        </w:rPr>
+      </w:pPr>
+      <w:r>
+        <w:rPr>
+          <w:rFonts w:ascii="Trebuchet MS" w:hAnsi="Trebuchet MS"/>
+          <w:sz w:val="20"/>
+          <w:szCs w:val="20"/>
+        </w:rPr>
+        <w:t>Promoted from associate to mid-level Gameplay Engineer after one year</w:t>
+      </w:r>
+    </w:p>
+    <w:p>
+      <w:pPr>
+        <w:pStyle w:val="ListParagraph"/>
+        <w:numPr>
+          <w:ilvl w:val="0"/>
+          <w:numId w:val="17"/>
+        </w:numPr>
+        <w:spacing w:line="240" w:lineRule="auto"/>
+        <w:rPr>
+          <w:rFonts w:ascii="Trebuchet MS" w:hAnsi="Trebuchet MS"/>
+          <w:b/>
+        </w:rPr>
+      </w:pPr>
+      <w:r>
+        <w:rPr>
+          <w:rFonts w:ascii="Trebuchet MS" w:hAnsi="Trebuchet MS"/>
+          <w:b/>
+        </w:rPr>
+        <w:t xml:space="preserve">Software Engineering Intern </w:t>
+      </w:r>
+      <w:r>
+        <w:rPr>
+          <w:rFonts w:ascii="Trebuchet MS" w:hAnsi="Trebuchet MS"/>
+        </w:rPr>
+        <w:t xml:space="preserve">at </w:t>
+      </w:r>
+      <w:r>
+        <w:rPr>
+          <w:rFonts w:ascii="Trebuchet MS" w:hAnsi="Trebuchet MS"/>
+          <w:i/>
         </w:rPr>
         <w:t>Synchrogrid</w:t>
       </w:r>
-      <w:proofErr w:type="spellEnd"/>
-      <w:r>
-        <w:rPr>
-          <w:rFonts w:ascii="Trebuchet MS" w:hAnsi="Trebuchet MS"/>
-          <w:b/>
+      <w:r>
+        <w:rPr>
+          <w:rFonts w:ascii="Trebuchet MS" w:hAnsi="Trebuchet MS"/>
         </w:rPr>
         <w:tab/>
       </w:r>
@@ -688,15 +1084,71 @@
           <w:sz w:val="20"/>
           <w:szCs w:val="20"/>
         </w:rPr>
-        <w:t>Utilized</w:t>
-      </w:r>
-      <w:r>
-        <w:rPr>
-          <w:rFonts w:ascii="Trebuchet MS" w:hAnsi="Trebuchet MS"/>
-          <w:sz w:val="20"/>
-          <w:szCs w:val="20"/>
-        </w:rPr>
-        <w:t xml:space="preserve"> an industry-specific language (CUPL) to automate relay settings calculations on power lines</w:t>
+        <w:t>Learned and u</w:t>
+      </w:r>
+      <w:r>
+        <w:rPr>
+          <w:rFonts w:ascii="Trebuchet MS" w:hAnsi="Trebuchet MS"/>
+          <w:sz w:val="20"/>
+          <w:szCs w:val="20"/>
+        </w:rPr>
+        <w:t>tilized</w:t>
+      </w:r>
+      <w:r>
+        <w:rPr>
+          <w:rFonts w:ascii="Trebuchet MS" w:hAnsi="Trebuchet MS"/>
+          <w:sz w:val="20"/>
+          <w:szCs w:val="20"/>
+        </w:rPr>
+        <w:t xml:space="preserve"> an industry-specific </w:t>
+      </w:r>
+      <w:r>
+        <w:rPr>
+          <w:rFonts w:ascii="Trebuchet MS" w:hAnsi="Trebuchet MS"/>
+          <w:sz w:val="20"/>
+          <w:szCs w:val="20"/>
+        </w:rPr>
+        <w:t xml:space="preserve">scripting </w:t>
+      </w:r>
+      <w:r>
+        <w:rPr>
+          <w:rFonts w:ascii="Trebuchet MS" w:hAnsi="Trebuchet MS"/>
+          <w:sz w:val="20"/>
+          <w:szCs w:val="20"/>
+        </w:rPr>
+        <w:t xml:space="preserve">language (CUPL) to </w:t>
+      </w:r>
+      <w:r>
+        <w:rPr>
+          <w:rFonts w:ascii="Trebuchet MS" w:hAnsi="Trebuchet MS"/>
+          <w:sz w:val="20"/>
+          <w:szCs w:val="20"/>
+        </w:rPr>
+        <w:t>automate</w:t>
+      </w:r>
+      <w:r>
+        <w:rPr>
+          <w:rFonts w:ascii="Trebuchet MS" w:hAnsi="Trebuchet MS"/>
+          <w:sz w:val="20"/>
+          <w:szCs w:val="20"/>
+        </w:rPr>
+        <w:t xml:space="preserve"> calculations </w:t>
+      </w:r>
+      <w:r>
+        <w:rPr>
+          <w:rFonts w:ascii="Trebuchet MS" w:hAnsi="Trebuchet MS"/>
+          <w:sz w:val="20"/>
+          <w:szCs w:val="20"/>
+        </w:rPr>
+        <w:t>for</w:t>
+      </w:r>
+      <w:r>
+        <w:rPr>
+          <w:rFonts w:ascii="Trebuchet MS" w:hAnsi="Trebuchet MS"/>
+          <w:sz w:val="20"/>
+          <w:szCs w:val="20"/>
+        </w:rPr>
+        <w:t xml:space="preserve"> power lines</w:t>
       </w:r>
     </w:p>
     <w:p>
@@ -720,7 +1172,23 @@
           <w:sz w:val="20"/>
           <w:szCs w:val="20"/>
         </w:rPr>
-        <w:t>Made and published a Visual Studio Code syntax highlighter for CUPL which has been installed over 160 times</w:t>
+        <w:t>Made and published a Visual Studio Code syntax highlighter for CUPL</w:t>
+      </w:r>
+      <w:r>
+        <w:rPr>
+          <w:rFonts w:ascii="Trebuchet MS" w:hAnsi="Trebuchet MS"/>
+          <w:sz w:val="20"/>
+          <w:szCs w:val="20"/>
+        </w:rPr>
+        <w:t xml:space="preserve"> which has been installed over 3</w:t>
+      </w:r>
+      <w:r>
+        <w:rPr>
+          <w:rFonts w:ascii="Trebuchet MS" w:hAnsi="Trebuchet MS"/>
+          <w:sz w:val="20"/>
+          <w:szCs w:val="20"/>
+        </w:rPr>
+        <w:t>60 times</w:t>
       </w:r>
     </w:p>
     <w:p>
@@ -730,7 +1198,7 @@
           <w:ilvl w:val="1"/>
           <w:numId w:val="17"/>
         </w:numPr>
-        <w:spacing w:line="240" w:lineRule="auto"/>
+        <w:spacing w:after="40" w:line="240" w:lineRule="auto"/>
         <w:rPr>
           <w:rFonts w:ascii="Trebuchet MS" w:hAnsi="Trebuchet MS"/>
           <w:b/>
@@ -760,25 +1228,23 @@
           <w:sz w:val="20"/>
           <w:szCs w:val="20"/>
         </w:rPr>
-        <w:t xml:space="preserve">end of the application using Jest and the </w:t>
-      </w:r>
-      <w:proofErr w:type="spellStart"/>
-      <w:r>
-        <w:rPr>
-          <w:rFonts w:ascii="Trebuchet MS" w:hAnsi="Trebuchet MS"/>
-          <w:sz w:val="20"/>
-          <w:szCs w:val="20"/>
-        </w:rPr>
-        <w:t>SheetJS</w:t>
-      </w:r>
-      <w:proofErr w:type="spellEnd"/>
-      <w:r>
-        <w:rPr>
-          <w:rFonts w:ascii="Trebuchet MS" w:hAnsi="Trebuchet MS"/>
-          <w:sz w:val="20"/>
-          <w:szCs w:val="20"/>
-        </w:rPr>
-        <w:t xml:space="preserve"> </w:t>
+        <w:t xml:space="preserve">end of </w:t>
+      </w:r>
+      <w:r>
+        <w:rPr>
+          <w:rFonts w:ascii="Trebuchet MS" w:hAnsi="Trebuchet MS"/>
+          <w:sz w:val="20"/>
+          <w:szCs w:val="20"/>
+        </w:rPr>
+        <w:t>an</w:t>
+      </w:r>
+      <w:r>
+        <w:rPr>
+          <w:rFonts w:ascii="Trebuchet MS" w:hAnsi="Trebuchet MS"/>
+          <w:sz w:val="20"/>
+          <w:szCs w:val="20"/>
+        </w:rPr>
+        <w:t xml:space="preserve"> application using Jest and the SheetJS </w:t>
       </w:r>
       <w:r>
         <w:rPr>
@@ -791,40 +1257,23 @@
     </w:p>
     <w:p>
       <w:pPr>
-        <w:pStyle w:val="ListParagraph"/>
-        <w:spacing w:line="240" w:lineRule="auto"/>
-        <w:ind w:left="1800"/>
-        <w:rPr>
-          <w:rFonts w:ascii="Trebuchet MS" w:hAnsi="Trebuchet MS"/>
-          <w:b/>
-          <w:sz w:val="20"/>
-          <w:szCs w:val="20"/>
-        </w:rPr>
-      </w:pPr>
-    </w:p>
-    <w:p>
-      <w:pPr>
-        <w:pStyle w:val="ListParagraph"/>
-        <w:numPr>
-          <w:ilvl w:val="0"/>
-          <w:numId w:val="18"/>
-        </w:numPr>
-        <w:spacing w:line="240" w:lineRule="auto"/>
-        <w:rPr>
-          <w:rFonts w:ascii="Trebuchet MS" w:hAnsi="Trebuchet MS"/>
-          <w:b/>
-          <w:sz w:val="24"/>
-          <w:szCs w:val="24"/>
-        </w:rPr>
-      </w:pPr>
-      <w:r>
-        <w:rPr>
-          <w:rFonts w:ascii="Trebuchet MS" w:hAnsi="Trebuchet MS"/>
-          <w:b/>
-          <w:sz w:val="24"/>
-          <w:szCs w:val="24"/>
-        </w:rPr>
-        <w:t>COMPETITIVE PROGRAMMING</w:t>
+        <w:spacing w:after="40" w:line="240" w:lineRule="auto"/>
+        <w:rPr>
+          <w:rFonts w:ascii="Trebuchet MS" w:hAnsi="Trebuchet MS"/>
+          <w:b/>
+          <w:sz w:val="4"/>
+          <w:szCs w:val="4"/>
+        </w:rPr>
+      </w:pPr>
+      <w:r>
+        <w:rPr>
+          <w:rFonts w:ascii="Trebuchet MS" w:hAnsi="Trebuchet MS"/>
+          <w:sz w:val="4"/>
+          <w:szCs w:val="4"/>
+        </w:rPr>
+        <w:pict>
+          <v:rect id="_x0000_i1026" style="width:583.2pt;height:1pt" o:hralign="center" o:hrstd="t" o:hrnoshade="t" o:hr="t" fillcolor="#2e74b5 [2404]" stroked="f"/>
+        </w:pict>
       </w:r>
     </w:p>
     <w:p>
@@ -833,6 +1282,33 @@
         <w:numPr>
           <w:ilvl w:val="0"/>
           <w:numId w:val="19"/>
+        </w:numPr>
+        <w:spacing w:after="40" w:line="240" w:lineRule="auto"/>
+        <w:rPr>
+          <w:rFonts w:ascii="Trebuchet MS" w:hAnsi="Trebuchet MS"/>
+          <w:b/>
+          <w:color w:val="2E74B5" w:themeColor="accent1" w:themeShade="BF"/>
+          <w:sz w:val="24"/>
+          <w:szCs w:val="24"/>
+        </w:rPr>
+      </w:pPr>
+      <w:r>
+        <w:rPr>
+          <w:rFonts w:ascii="Trebuchet MS" w:hAnsi="Trebuchet MS"/>
+          <w:b/>
+          <w:color w:val="2E74B5" w:themeColor="accent1" w:themeShade="BF"/>
+          <w:sz w:val="24"/>
+          <w:szCs w:val="24"/>
+        </w:rPr>
+        <w:t>PROJECTS</w:t>
+      </w:r>
+    </w:p>
+    <w:p>
+      <w:pPr>
+        <w:pStyle w:val="ListParagraph"/>
+        <w:numPr>
+          <w:ilvl w:val="0"/>
+          <w:numId w:val="24"/>
         </w:numPr>
         <w:pBdr>
           <w:top w:val="none" w:sz="0" w:space="0" w:color="auto"/>
@@ -846,21 +1322,34 @@
           <w:rFonts w:ascii="Trebuchet MS" w:hAnsi="Trebuchet MS"/>
         </w:rPr>
       </w:pPr>
-      <w:proofErr w:type="spellStart"/>
-      <w:r>
-        <w:rPr>
-          <w:rFonts w:ascii="Trebuchet MS" w:hAnsi="Trebuchet MS"/>
-          <w:b/>
+      <w:r>
+        <w:rPr>
+          <w:rFonts w:ascii="Trebuchet MS" w:hAnsi="Trebuchet MS"/>
+          <w:b/>
+          <w:i/>
         </w:rPr>
         <w:t>Chillennium</w:t>
       </w:r>
-      <w:proofErr w:type="spellEnd"/>
-      <w:r>
-        <w:rPr>
-          <w:rFonts w:ascii="Trebuchet MS" w:hAnsi="Trebuchet MS"/>
-          <w:b/>
-        </w:rPr>
-        <w:t xml:space="preserve"> 48 Hour Game Development Competition - 1</w:t>
+      <w:r>
+        <w:rPr>
+          <w:rFonts w:ascii="Trebuchet MS" w:hAnsi="Trebuchet MS"/>
+          <w:b/>
+        </w:rPr>
+        <w:t xml:space="preserve"> 48 Hour</w:t>
+      </w:r>
+      <w:r>
+        <w:rPr>
+          <w:rFonts w:ascii="Trebuchet MS" w:hAnsi="Trebuchet MS"/>
+          <w:b/>
+        </w:rPr>
+        <w:t xml:space="preserve"> Game Development Competition (</w:t>
+      </w:r>
+      <w:r>
+        <w:rPr>
+          <w:rFonts w:ascii="Trebuchet MS" w:hAnsi="Trebuchet MS"/>
+          <w:b/>
+        </w:rPr>
+        <w:t>1</w:t>
       </w:r>
       <w:r>
         <w:rPr>
@@ -875,7 +1364,21 @@
           <w:rFonts w:ascii="Trebuchet MS" w:hAnsi="Trebuchet MS"/>
           <w:b/>
         </w:rPr>
-        <w:t xml:space="preserve"> Place Overall Winner                     Fall 2019</w:t>
+        <w:t xml:space="preserve"> Place Overall Winner</w:t>
+      </w:r>
+      <w:r>
+        <w:rPr>
+          <w:rFonts w:ascii="Trebuchet MS" w:hAnsi="Trebuchet MS"/>
+          <w:b/>
+        </w:rPr>
+        <w:t>)</w:t>
+      </w:r>
+      <w:r>
+        <w:rPr>
+          <w:rFonts w:ascii="Trebuchet MS" w:hAnsi="Trebuchet MS"/>
+          <w:b/>
+        </w:rPr>
+        <w:t xml:space="preserve">                     Fall 2019</w:t>
       </w:r>
     </w:p>
     <w:p>
@@ -883,7 +1386,7 @@
         <w:pStyle w:val="ListParagraph"/>
         <w:numPr>
           <w:ilvl w:val="1"/>
-          <w:numId w:val="20"/>
+          <w:numId w:val="25"/>
         </w:numPr>
         <w:pBdr>
           <w:top w:val="none" w:sz="0" w:space="0" w:color="auto"/>
@@ -905,7 +1408,39 @@
           <w:sz w:val="20"/>
           <w:szCs w:val="20"/>
         </w:rPr>
-        <w:t>Competed in an interdisciplinary team to develop a video game in 48 hours</w:t>
+        <w:t>Competed</w:t>
+      </w:r>
+      <w:r>
+        <w:rPr>
+          <w:rFonts w:ascii="Trebuchet MS" w:hAnsi="Trebuchet MS"/>
+          <w:sz w:val="20"/>
+          <w:szCs w:val="20"/>
+        </w:rPr>
+        <w:t xml:space="preserve"> in a team of 4</w:t>
+      </w:r>
+      <w:r>
+        <w:rPr>
+          <w:rFonts w:ascii="Trebuchet MS" w:hAnsi="Trebuchet MS"/>
+          <w:sz w:val="20"/>
+          <w:szCs w:val="20"/>
+        </w:rPr>
+        <w:t xml:space="preserve"> </w:t>
+      </w:r>
+      <w:r>
+        <w:rPr>
+          <w:rFonts w:ascii="Trebuchet MS" w:hAnsi="Trebuchet MS"/>
+          <w:sz w:val="20"/>
+          <w:szCs w:val="20"/>
+        </w:rPr>
+        <w:t xml:space="preserve">to </w:t>
+      </w:r>
+      <w:r>
+        <w:rPr>
+          <w:rFonts w:ascii="Trebuchet MS" w:hAnsi="Trebuchet MS"/>
+          <w:sz w:val="20"/>
+          <w:szCs w:val="20"/>
+        </w:rPr>
+        <w:t>develop a video game in 48 hours</w:t>
       </w:r>
       <w:r>
         <w:rPr>
@@ -929,7 +1464,7 @@
         <w:pStyle w:val="ListParagraph"/>
         <w:numPr>
           <w:ilvl w:val="1"/>
-          <w:numId w:val="20"/>
+          <w:numId w:val="25"/>
         </w:numPr>
         <w:pBdr>
           <w:top w:val="none" w:sz="0" w:space="0" w:color="auto"/>
@@ -951,7 +1486,63 @@
           <w:sz w:val="20"/>
           <w:szCs w:val="20"/>
         </w:rPr>
-        <w:t>Developed gameplay mechanics and AI behavior</w:t>
+        <w:t>R</w:t>
+      </w:r>
+      <w:r>
+        <w:rPr>
+          <w:rFonts w:ascii="Trebuchet MS" w:hAnsi="Trebuchet MS"/>
+          <w:sz w:val="20"/>
+          <w:szCs w:val="20"/>
+        </w:rPr>
+        <w:t>apidly prototyped</w:t>
+      </w:r>
+      <w:r>
+        <w:rPr>
+          <w:rFonts w:ascii="Trebuchet MS" w:hAnsi="Trebuchet MS"/>
+          <w:sz w:val="20"/>
+          <w:szCs w:val="20"/>
+        </w:rPr>
+        <w:t>, d</w:t>
+      </w:r>
+      <w:r>
+        <w:rPr>
+          <w:rFonts w:ascii="Trebuchet MS" w:hAnsi="Trebuchet MS"/>
+          <w:sz w:val="20"/>
+          <w:szCs w:val="20"/>
+        </w:rPr>
+        <w:t>esigned</w:t>
+      </w:r>
+      <w:r>
+        <w:rPr>
+          <w:rFonts w:ascii="Trebuchet MS" w:hAnsi="Trebuchet MS"/>
+          <w:sz w:val="20"/>
+          <w:szCs w:val="20"/>
+        </w:rPr>
+        <w:t>,</w:t>
+      </w:r>
+      <w:r>
+        <w:rPr>
+          <w:rFonts w:ascii="Trebuchet MS" w:hAnsi="Trebuchet MS"/>
+          <w:sz w:val="20"/>
+          <w:szCs w:val="20"/>
+        </w:rPr>
+        <w:t xml:space="preserve"> </w:t>
+      </w:r>
+      <w:r>
+        <w:rPr>
+          <w:rFonts w:ascii="Trebuchet MS" w:hAnsi="Trebuchet MS"/>
+          <w:sz w:val="20"/>
+          <w:szCs w:val="20"/>
+        </w:rPr>
+        <w:t>and implemented</w:t>
+      </w:r>
+      <w:r>
+        <w:rPr>
+          <w:rFonts w:ascii="Trebuchet MS" w:hAnsi="Trebuchet MS"/>
+          <w:sz w:val="20"/>
+          <w:szCs w:val="20"/>
+        </w:rPr>
+        <w:t xml:space="preserve"> gameplay mechanics and AI behavior</w:t>
       </w:r>
     </w:p>
     <w:p>
@@ -959,7 +1550,7 @@
         <w:pStyle w:val="ListParagraph"/>
         <w:numPr>
           <w:ilvl w:val="1"/>
-          <w:numId w:val="20"/>
+          <w:numId w:val="25"/>
         </w:numPr>
         <w:pBdr>
           <w:top w:val="none" w:sz="0" w:space="0" w:color="auto"/>
@@ -1006,61 +1597,60 @@
         <w:pStyle w:val="ListParagraph"/>
         <w:numPr>
           <w:ilvl w:val="0"/>
-          <w:numId w:val="19"/>
+          <w:numId w:val="17"/>
         </w:numPr>
         <w:spacing w:line="240" w:lineRule="auto"/>
         <w:rPr>
           <w:rFonts w:ascii="Trebuchet MS" w:hAnsi="Trebuchet MS"/>
-          <w:szCs w:val="20"/>
-        </w:rPr>
-      </w:pPr>
-      <w:proofErr w:type="spellStart"/>
-      <w:r>
-        <w:rPr>
-          <w:rFonts w:ascii="Trebuchet MS" w:hAnsi="Trebuchet MS"/>
-          <w:b/>
-          <w:szCs w:val="20"/>
-        </w:rPr>
-        <w:t>TAMUhack</w:t>
-      </w:r>
-      <w:proofErr w:type="spellEnd"/>
-      <w:r>
-        <w:rPr>
-          <w:rFonts w:ascii="Trebuchet MS" w:hAnsi="Trebuchet MS"/>
-          <w:b/>
-          <w:szCs w:val="20"/>
-        </w:rPr>
-        <w:t xml:space="preserve"> 24 Hour Coding Competition</w:t>
-      </w:r>
-      <w:r>
-        <w:rPr>
-          <w:rFonts w:ascii="Trebuchet MS" w:hAnsi="Trebuchet MS"/>
-          <w:szCs w:val="20"/>
-        </w:rPr>
-        <w:t xml:space="preserve">                                </w:t>
-      </w:r>
-      <w:r>
-        <w:rPr>
-          <w:rFonts w:ascii="Trebuchet MS" w:hAnsi="Trebuchet MS"/>
-          <w:szCs w:val="20"/>
-        </w:rPr>
-        <w:t xml:space="preserve">                               </w:t>
-      </w:r>
-      <w:r>
-        <w:rPr>
-          <w:rFonts w:ascii="Trebuchet MS" w:hAnsi="Trebuchet MS"/>
-          <w:b/>
-          <w:szCs w:val="20"/>
-        </w:rPr>
-        <w:t xml:space="preserve">                 </w:t>
-      </w:r>
-      <w:r>
-        <w:rPr>
-          <w:rFonts w:ascii="Trebuchet MS" w:hAnsi="Trebuchet MS"/>
-          <w:b/>
-          <w:szCs w:val="20"/>
-        </w:rPr>
-        <w:t>Spring 2019</w:t>
+          <w:b/>
+        </w:rPr>
+      </w:pPr>
+      <w:r>
+        <w:rPr>
+          <w:rFonts w:ascii="Trebuchet MS" w:hAnsi="Trebuchet MS"/>
+          <w:b/>
+        </w:rPr>
+        <w:t xml:space="preserve">Game Development Project </w:t>
+      </w:r>
+      <w:r>
+        <w:rPr>
+          <w:rFonts w:ascii="Trebuchet MS" w:hAnsi="Trebuchet MS"/>
+        </w:rPr>
+        <w:t xml:space="preserve">- </w:t>
+      </w:r>
+      <w:r>
+        <w:rPr>
+          <w:rFonts w:ascii="Trebuchet MS" w:hAnsi="Trebuchet MS"/>
+          <w:i/>
+        </w:rPr>
+        <w:t>Frog and Croc</w:t>
+      </w:r>
+      <w:r>
+        <w:rPr>
+          <w:rFonts w:ascii="Trebuchet MS" w:hAnsi="Trebuchet MS"/>
+        </w:rPr>
+        <w:t xml:space="preserve"> Team Leader</w:t>
+      </w:r>
+      <w:r>
+        <w:rPr>
+          <w:rFonts w:ascii="Trebuchet MS" w:hAnsi="Trebuchet MS"/>
+          <w:b/>
+        </w:rPr>
+        <w:t xml:space="preserve">                                                    </w:t>
+      </w:r>
+      <w:r>
+        <w:rPr>
+          <w:rFonts w:ascii="Trebuchet MS" w:hAnsi="Trebuchet MS"/>
+          <w:b/>
+        </w:rPr>
+        <w:t xml:space="preserve">      </w:t>
+      </w:r>
+      <w:r>
+        <w:rPr>
+          <w:rFonts w:ascii="Trebuchet MS" w:hAnsi="Trebuchet MS"/>
+          <w:b/>
+        </w:rPr>
+        <w:t>Fall 2019</w:t>
       </w:r>
     </w:p>
     <w:p>
@@ -1068,36 +1658,26 @@
         <w:pStyle w:val="ListParagraph"/>
         <w:numPr>
           <w:ilvl w:val="1"/>
-          <w:numId w:val="19"/>
+          <w:numId w:val="17"/>
         </w:numPr>
         <w:spacing w:line="240" w:lineRule="auto"/>
         <w:rPr>
           <w:rFonts w:ascii="Trebuchet MS" w:hAnsi="Trebuchet MS"/>
-          <w:sz w:val="20"/>
-          <w:szCs w:val="20"/>
-        </w:rPr>
-      </w:pPr>
-      <w:r>
-        <w:rPr>
-          <w:rFonts w:ascii="Trebuchet MS" w:hAnsi="Trebuchet MS"/>
-          <w:sz w:val="20"/>
-          <w:szCs w:val="20"/>
-        </w:rPr>
-        <w:t xml:space="preserve">Participated with a team of programmers to create a </w:t>
-      </w:r>
-      <w:r>
-        <w:rPr>
-          <w:rFonts w:ascii="Trebuchet MS" w:hAnsi="Trebuchet MS"/>
-          <w:sz w:val="20"/>
-          <w:szCs w:val="20"/>
-        </w:rPr>
-        <w:t>web-based multiplayer</w:t>
-      </w:r>
-      <w:r>
-        <w:rPr>
-          <w:rFonts w:ascii="Trebuchet MS" w:hAnsi="Trebuchet MS"/>
-          <w:sz w:val="20"/>
-          <w:szCs w:val="20"/>
+          <w:b/>
+          <w:sz w:val="20"/>
+        </w:rPr>
+      </w:pPr>
+      <w:r>
+        <w:rPr>
+          <w:rFonts w:ascii="Trebuchet MS" w:hAnsi="Trebuchet MS"/>
+          <w:sz w:val="20"/>
+        </w:rPr>
+        <w:t>Led</w:t>
+      </w:r>
+      <w:r>
+        <w:rPr>
+          <w:rFonts w:ascii="Trebuchet MS" w:hAnsi="Trebuchet MS"/>
+          <w:sz w:val="20"/>
         </w:rPr>
         <w:t xml:space="preserve"> </w:t>
       </w:r>
@@ -1105,9 +1685,72 @@
         <w:rPr>
           <w:rFonts w:ascii="Trebuchet MS" w:hAnsi="Trebuchet MS"/>
           <w:sz w:val="20"/>
-          <w:szCs w:val="20"/>
-        </w:rPr>
-        <w:t>game</w:t>
+        </w:rPr>
+        <w:t>a</w:t>
+      </w:r>
+      <w:r>
+        <w:rPr>
+          <w:rFonts w:ascii="Trebuchet MS" w:hAnsi="Trebuchet MS"/>
+          <w:sz w:val="20"/>
+        </w:rPr>
+        <w:t xml:space="preserve">n </w:t>
+      </w:r>
+      <w:r>
+        <w:rPr>
+          <w:rFonts w:ascii="Trebuchet MS" w:hAnsi="Trebuchet MS"/>
+          <w:sz w:val="20"/>
+          <w:szCs w:val="20"/>
+        </w:rPr>
+        <w:t>interdisciplinary</w:t>
+      </w:r>
+      <w:r>
+        <w:rPr>
+          <w:rFonts w:ascii="Trebuchet MS" w:hAnsi="Trebuchet MS"/>
+          <w:sz w:val="20"/>
+        </w:rPr>
+        <w:t xml:space="preserve"> team </w:t>
+      </w:r>
+      <w:r>
+        <w:rPr>
+          <w:rFonts w:ascii="Trebuchet MS" w:hAnsi="Trebuchet MS"/>
+          <w:sz w:val="20"/>
+        </w:rPr>
+        <w:t>in</w:t>
+      </w:r>
+      <w:r>
+        <w:rPr>
+          <w:rFonts w:ascii="Trebuchet MS" w:hAnsi="Trebuchet MS"/>
+          <w:sz w:val="20"/>
+        </w:rPr>
+        <w:t xml:space="preserve"> develop</w:t>
+      </w:r>
+      <w:r>
+        <w:rPr>
+          <w:rFonts w:ascii="Trebuchet MS" w:hAnsi="Trebuchet MS"/>
+          <w:sz w:val="20"/>
+        </w:rPr>
+        <w:t>ing</w:t>
+      </w:r>
+      <w:r>
+        <w:rPr>
+          <w:rFonts w:ascii="Trebuchet MS" w:hAnsi="Trebuchet MS"/>
+          <w:sz w:val="20"/>
+        </w:rPr>
+        <w:t xml:space="preserve"> a semester-long video game </w:t>
+      </w:r>
+      <w:r>
+        <w:rPr>
+          <w:rFonts w:ascii="Trebuchet MS" w:hAnsi="Trebuchet MS"/>
+          <w:sz w:val="20"/>
+        </w:rPr>
+        <w:t xml:space="preserve">project </w:t>
+      </w:r>
+      <w:r>
+        <w:rPr>
+          <w:rFonts w:ascii="Trebuchet MS" w:hAnsi="Trebuchet MS"/>
+          <w:sz w:val="20"/>
+        </w:rPr>
+        <w:t>using Unity and C#</w:t>
       </w:r>
     </w:p>
     <w:p>
@@ -1115,92 +1758,105 @@
         <w:pStyle w:val="ListParagraph"/>
         <w:numPr>
           <w:ilvl w:val="1"/>
-          <w:numId w:val="19"/>
+          <w:numId w:val="17"/>
         </w:numPr>
         <w:spacing w:line="240" w:lineRule="auto"/>
         <w:rPr>
           <w:rFonts w:ascii="Trebuchet MS" w:hAnsi="Trebuchet MS"/>
-          <w:sz w:val="20"/>
-          <w:szCs w:val="20"/>
-        </w:rPr>
-      </w:pPr>
-      <w:r>
-        <w:rPr>
-          <w:rFonts w:ascii="Trebuchet MS" w:hAnsi="Trebuchet MS"/>
-          <w:sz w:val="20"/>
-          <w:szCs w:val="20"/>
-        </w:rPr>
-        <w:t>Programmed the front-end of a</w:t>
-      </w:r>
-      <w:r>
-        <w:rPr>
-          <w:rFonts w:ascii="Trebuchet MS" w:hAnsi="Trebuchet MS"/>
-          <w:sz w:val="20"/>
-          <w:szCs w:val="20"/>
-        </w:rPr>
-        <w:t xml:space="preserve"> Node.js </w:t>
-      </w:r>
-      <w:r>
-        <w:rPr>
-          <w:rFonts w:ascii="Trebuchet MS" w:hAnsi="Trebuchet MS"/>
-          <w:sz w:val="20"/>
-          <w:szCs w:val="20"/>
-        </w:rPr>
-        <w:t>application using HTML, CSS, and JavaScript</w:t>
-      </w:r>
-    </w:p>
-    <w:p>
-      <w:pPr>
-        <w:pStyle w:val="ListParagraph"/>
-        <w:numPr>
-          <w:ilvl w:val="0"/>
-          <w:numId w:val="19"/>
-        </w:numPr>
-        <w:spacing w:line="240" w:lineRule="auto"/>
-        <w:rPr>
-          <w:rFonts w:ascii="Trebuchet MS" w:hAnsi="Trebuchet MS"/>
-          <w:szCs w:val="20"/>
-        </w:rPr>
-      </w:pPr>
-      <w:proofErr w:type="spellStart"/>
-      <w:r>
-        <w:rPr>
-          <w:rFonts w:ascii="Trebuchet MS" w:hAnsi="Trebuchet MS"/>
-          <w:b/>
-          <w:szCs w:val="20"/>
-        </w:rPr>
-        <w:t>HowdyHack</w:t>
-      </w:r>
-      <w:proofErr w:type="spellEnd"/>
-      <w:r>
-        <w:rPr>
-          <w:rFonts w:ascii="Trebuchet MS" w:hAnsi="Trebuchet MS"/>
-          <w:b/>
-          <w:szCs w:val="20"/>
-        </w:rPr>
-        <w:t xml:space="preserve"> 24 Hour Coding Competition</w:t>
-      </w:r>
-      <w:r>
-        <w:rPr>
-          <w:rFonts w:ascii="Trebuchet MS" w:hAnsi="Trebuchet MS"/>
-          <w:szCs w:val="20"/>
-        </w:rPr>
-        <w:t xml:space="preserve">                                                                  </w:t>
-      </w:r>
-      <w:r>
-        <w:rPr>
-          <w:rFonts w:ascii="Trebuchet MS" w:hAnsi="Trebuchet MS"/>
-          <w:szCs w:val="20"/>
-        </w:rPr>
-        <w:t xml:space="preserve">                </w:t>
-      </w:r>
-      <w:r>
-        <w:rPr>
-          <w:rFonts w:ascii="Trebuchet MS" w:hAnsi="Trebuchet MS"/>
-          <w:b/>
-          <w:szCs w:val="20"/>
-        </w:rPr>
-        <w:t>Fall 2018</w:t>
+          <w:b/>
+          <w:sz w:val="20"/>
+        </w:rPr>
+      </w:pPr>
+      <w:r>
+        <w:rPr>
+          <w:rFonts w:ascii="Trebuchet MS" w:hAnsi="Trebuchet MS"/>
+          <w:sz w:val="20"/>
+        </w:rPr>
+        <w:t>Designed</w:t>
+      </w:r>
+      <w:r>
+        <w:rPr>
+          <w:rFonts w:ascii="Trebuchet MS" w:hAnsi="Trebuchet MS"/>
+          <w:sz w:val="20"/>
+        </w:rPr>
+        <w:t xml:space="preserve"> </w:t>
+      </w:r>
+      <w:r>
+        <w:rPr>
+          <w:rFonts w:ascii="Trebuchet MS" w:hAnsi="Trebuchet MS"/>
+          <w:sz w:val="20"/>
+        </w:rPr>
+        <w:t>and</w:t>
+      </w:r>
+      <w:r>
+        <w:rPr>
+          <w:rFonts w:ascii="Trebuchet MS" w:hAnsi="Trebuchet MS"/>
+          <w:sz w:val="20"/>
+        </w:rPr>
+        <w:t xml:space="preserve"> implemented</w:t>
+      </w:r>
+      <w:r>
+        <w:rPr>
+          <w:rFonts w:ascii="Trebuchet MS" w:hAnsi="Trebuchet MS"/>
+          <w:sz w:val="20"/>
+        </w:rPr>
+        <w:t xml:space="preserve"> </w:t>
+      </w:r>
+      <w:r>
+        <w:rPr>
+          <w:rFonts w:ascii="Trebuchet MS" w:hAnsi="Trebuchet MS"/>
+          <w:sz w:val="20"/>
+        </w:rPr>
+        <w:t>gameplay mechanics</w:t>
+      </w:r>
+      <w:r>
+        <w:rPr>
+          <w:rFonts w:ascii="Trebuchet MS" w:hAnsi="Trebuchet MS"/>
+          <w:sz w:val="20"/>
+        </w:rPr>
+        <w:t xml:space="preserve">, </w:t>
+      </w:r>
+      <w:r>
+        <w:rPr>
+          <w:rFonts w:ascii="Trebuchet MS" w:hAnsi="Trebuchet MS"/>
+          <w:sz w:val="20"/>
+        </w:rPr>
+        <w:t xml:space="preserve">programmed </w:t>
+      </w:r>
+      <w:r>
+        <w:rPr>
+          <w:rFonts w:ascii="Trebuchet MS" w:hAnsi="Trebuchet MS"/>
+          <w:sz w:val="20"/>
+        </w:rPr>
+        <w:t xml:space="preserve">player </w:t>
+      </w:r>
+      <w:r>
+        <w:rPr>
+          <w:rFonts w:ascii="Trebuchet MS" w:hAnsi="Trebuchet MS"/>
+          <w:sz w:val="20"/>
+        </w:rPr>
+        <w:t>movement</w:t>
+      </w:r>
+      <w:r>
+        <w:rPr>
+          <w:rFonts w:ascii="Trebuchet MS" w:hAnsi="Trebuchet MS"/>
+          <w:sz w:val="20"/>
+        </w:rPr>
+        <w:t>,</w:t>
+      </w:r>
+      <w:r>
+        <w:rPr>
+          <w:rFonts w:ascii="Trebuchet MS" w:hAnsi="Trebuchet MS"/>
+          <w:sz w:val="20"/>
+        </w:rPr>
+        <w:t xml:space="preserve"> and</w:t>
+      </w:r>
+      <w:r>
+        <w:rPr>
+          <w:rFonts w:ascii="Trebuchet MS" w:hAnsi="Trebuchet MS"/>
+          <w:sz w:val="20"/>
+        </w:rPr>
+        <w:t xml:space="preserve"> designed levels</w:t>
       </w:r>
     </w:p>
     <w:p>
@@ -1208,75 +1864,35 @@
         <w:pStyle w:val="ListParagraph"/>
         <w:numPr>
           <w:ilvl w:val="1"/>
-          <w:numId w:val="19"/>
+          <w:numId w:val="17"/>
         </w:numPr>
         <w:spacing w:line="240" w:lineRule="auto"/>
         <w:rPr>
           <w:rFonts w:ascii="Trebuchet MS" w:hAnsi="Trebuchet MS"/>
-          <w:sz w:val="20"/>
-          <w:szCs w:val="20"/>
-        </w:rPr>
-      </w:pPr>
-      <w:r>
-        <w:rPr>
-          <w:rFonts w:ascii="Trebuchet MS" w:hAnsi="Trebuchet MS"/>
-          <w:sz w:val="20"/>
-          <w:szCs w:val="20"/>
-        </w:rPr>
-        <w:t>Used C# and Microsoft Azure</w:t>
-      </w:r>
-      <w:r>
-        <w:rPr>
-          <w:rFonts w:ascii="Trebuchet MS" w:hAnsi="Trebuchet MS"/>
-          <w:sz w:val="20"/>
-          <w:szCs w:val="20"/>
-        </w:rPr>
-        <w:t>’s machine learning library</w:t>
-      </w:r>
-      <w:r>
-        <w:rPr>
-          <w:rFonts w:ascii="Trebuchet MS" w:hAnsi="Trebuchet MS"/>
-          <w:sz w:val="20"/>
-          <w:szCs w:val="20"/>
-        </w:rPr>
-        <w:t xml:space="preserve"> to make a chat-bot prototype</w:t>
-      </w:r>
-    </w:p>
-    <w:p>
-      <w:pPr>
-        <w:pStyle w:val="ListParagraph"/>
-        <w:spacing w:line="240" w:lineRule="auto"/>
-        <w:ind w:left="1800"/>
-        <w:rPr>
-          <w:rFonts w:ascii="Trebuchet MS" w:hAnsi="Trebuchet MS"/>
-          <w:sz w:val="20"/>
-          <w:szCs w:val="20"/>
-        </w:rPr>
-      </w:pPr>
-    </w:p>
-    <w:p>
-      <w:pPr>
-        <w:pStyle w:val="ListParagraph"/>
-        <w:numPr>
-          <w:ilvl w:val="0"/>
-          <w:numId w:val="18"/>
-        </w:numPr>
-        <w:spacing w:line="240" w:lineRule="auto"/>
-        <w:rPr>
-          <w:rFonts w:ascii="Trebuchet MS" w:hAnsi="Trebuchet MS"/>
-          <w:b/>
-          <w:sz w:val="24"/>
-          <w:szCs w:val="24"/>
-        </w:rPr>
-      </w:pPr>
-      <w:r>
-        <w:rPr>
-          <w:rFonts w:ascii="Trebuchet MS" w:hAnsi="Trebuchet MS"/>
-          <w:b/>
-          <w:sz w:val="24"/>
-          <w:szCs w:val="24"/>
-        </w:rPr>
-        <w:t>PROJECTS</w:t>
+          <w:b/>
+          <w:sz w:val="20"/>
+        </w:rPr>
+      </w:pPr>
+      <w:r>
+        <w:rPr>
+          <w:rFonts w:ascii="Trebuchet MS" w:hAnsi="Trebuchet MS"/>
+          <w:sz w:val="20"/>
+        </w:rPr>
+        <w:t xml:space="preserve">Highly praised by </w:t>
+      </w:r>
+      <w:r>
+        <w:rPr>
+          <w:rFonts w:ascii="Trebuchet MS" w:hAnsi="Trebuchet MS"/>
+          <w:sz w:val="20"/>
+        </w:rPr>
+        <w:t xml:space="preserve">a </w:t>
+      </w:r>
+      <w:r>
+        <w:rPr>
+          <w:rFonts w:ascii="Trebuchet MS" w:hAnsi="Trebuchet MS"/>
+          <w:sz w:val="20"/>
+        </w:rPr>
+        <w:t>panel of professional game developers</w:t>
       </w:r>
     </w:p>
     <w:p>
@@ -1297,819 +1913,27 @@
           <w:rFonts w:ascii="Trebuchet MS" w:hAnsi="Trebuchet MS"/>
           <w:b/>
         </w:rPr>
-        <w:t xml:space="preserve">Senior Capstone Design Project – Team Leader                                                  </w:t>
-      </w:r>
-      <w:r>
-        <w:rPr>
-          <w:rFonts w:ascii="Trebuchet MS" w:hAnsi="Trebuchet MS"/>
-          <w:b/>
-        </w:rPr>
-        <w:tab/>
-      </w:r>
-      <w:r>
-        <w:rPr>
-          <w:rFonts w:ascii="Trebuchet MS" w:hAnsi="Trebuchet MS"/>
-          <w:b/>
-        </w:rPr>
-        <w:tab/>
-        <w:t xml:space="preserve">     Spring 2020</w:t>
-      </w:r>
-    </w:p>
-    <w:p>
-      <w:pPr>
-        <w:pStyle w:val="ListParagraph"/>
-        <w:numPr>
-          <w:ilvl w:val="1"/>
-          <w:numId w:val="17"/>
-        </w:numPr>
-        <w:spacing w:line="240" w:lineRule="auto"/>
-        <w:rPr>
-          <w:rFonts w:ascii="Trebuchet MS" w:hAnsi="Trebuchet MS"/>
-          <w:b/>
-          <w:sz w:val="20"/>
-        </w:rPr>
-      </w:pPr>
-      <w:r>
-        <w:rPr>
-          <w:rFonts w:ascii="Trebuchet MS" w:hAnsi="Trebuchet MS"/>
-          <w:sz w:val="20"/>
-        </w:rPr>
-        <w:t xml:space="preserve">Leader </w:t>
-      </w:r>
-      <w:r>
-        <w:rPr>
-          <w:rFonts w:ascii="Trebuchet MS" w:hAnsi="Trebuchet MS"/>
-          <w:sz w:val="20"/>
-        </w:rPr>
-        <w:t>on</w:t>
-      </w:r>
-      <w:r>
-        <w:rPr>
-          <w:rFonts w:ascii="Trebuchet MS" w:hAnsi="Trebuchet MS"/>
-          <w:sz w:val="20"/>
-        </w:rPr>
-        <w:t xml:space="preserve"> a team of</w:t>
-      </w:r>
-      <w:r>
-        <w:rPr>
-          <w:rFonts w:ascii="Trebuchet MS" w:hAnsi="Trebuchet MS"/>
-          <w:sz w:val="20"/>
-        </w:rPr>
-        <w:t xml:space="preserve"> programmers tasked with creating</w:t>
-      </w:r>
-      <w:r>
-        <w:rPr>
-          <w:rFonts w:ascii="Trebuchet MS" w:hAnsi="Trebuchet MS"/>
-          <w:sz w:val="20"/>
-        </w:rPr>
-        <w:t xml:space="preserve"> a semester-long web application</w:t>
-      </w:r>
-      <w:r>
-        <w:rPr>
-          <w:rFonts w:ascii="Trebuchet MS" w:hAnsi="Trebuchet MS"/>
-          <w:sz w:val="20"/>
-        </w:rPr>
-        <w:t xml:space="preserve"> project</w:t>
-      </w:r>
-    </w:p>
-    <w:p>
-      <w:pPr>
-        <w:pStyle w:val="ListParagraph"/>
-        <w:numPr>
-          <w:ilvl w:val="1"/>
-          <w:numId w:val="17"/>
-        </w:numPr>
-        <w:spacing w:line="240" w:lineRule="auto"/>
-        <w:rPr>
-          <w:rFonts w:ascii="Trebuchet MS" w:hAnsi="Trebuchet MS"/>
-          <w:b/>
-          <w:sz w:val="20"/>
-        </w:rPr>
-      </w:pPr>
-      <w:r>
-        <w:rPr>
-          <w:rFonts w:ascii="Trebuchet MS" w:hAnsi="Trebuchet MS"/>
-          <w:sz w:val="20"/>
-        </w:rPr>
-        <w:t>Implemented</w:t>
-      </w:r>
-      <w:r>
-        <w:rPr>
-          <w:rFonts w:ascii="Trebuchet MS" w:hAnsi="Trebuchet MS"/>
-          <w:sz w:val="20"/>
-        </w:rPr>
-        <w:t xml:space="preserve"> front-end</w:t>
-      </w:r>
-      <w:r>
-        <w:rPr>
-          <w:rFonts w:ascii="Trebuchet MS" w:hAnsi="Trebuchet MS"/>
-          <w:sz w:val="20"/>
-        </w:rPr>
-        <w:t xml:space="preserve"> systems</w:t>
-      </w:r>
-      <w:r>
-        <w:rPr>
-          <w:rFonts w:ascii="Trebuchet MS" w:hAnsi="Trebuchet MS"/>
-          <w:sz w:val="20"/>
-        </w:rPr>
-        <w:t xml:space="preserve"> using HTML, CSS, and JavaScript with the anime.js</w:t>
-      </w:r>
-      <w:r>
-        <w:rPr>
-          <w:rFonts w:ascii="Trebuchet MS" w:hAnsi="Trebuchet MS"/>
-          <w:sz w:val="20"/>
-        </w:rPr>
-        <w:t xml:space="preserve"> animation</w:t>
-      </w:r>
-      <w:r>
-        <w:rPr>
-          <w:rFonts w:ascii="Trebuchet MS" w:hAnsi="Trebuchet MS"/>
-          <w:sz w:val="20"/>
-        </w:rPr>
-        <w:t xml:space="preserve"> library</w:t>
-      </w:r>
-    </w:p>
-    <w:p>
-      <w:pPr>
-        <w:pStyle w:val="ListParagraph"/>
-        <w:numPr>
-          <w:ilvl w:val="0"/>
-          <w:numId w:val="17"/>
-        </w:numPr>
-        <w:spacing w:line="240" w:lineRule="auto"/>
-        <w:rPr>
-          <w:rFonts w:ascii="Trebuchet MS" w:hAnsi="Trebuchet MS"/>
-          <w:b/>
-        </w:rPr>
-      </w:pPr>
-      <w:r>
-        <w:rPr>
-          <w:rFonts w:ascii="Trebuchet MS" w:hAnsi="Trebuchet MS"/>
-          <w:b/>
-        </w:rPr>
-        <w:t>Game Development Project - Frog and Croc</w:t>
-      </w:r>
-      <w:r>
-        <w:rPr>
-          <w:rFonts w:ascii="Trebuchet MS" w:hAnsi="Trebuchet MS"/>
-          <w:b/>
-        </w:rPr>
-        <w:tab/>
-      </w:r>
-      <w:r>
-        <w:rPr>
-          <w:rFonts w:ascii="Trebuchet MS" w:hAnsi="Trebuchet MS"/>
-          <w:b/>
-        </w:rPr>
-        <w:tab/>
-      </w:r>
-      <w:r>
-        <w:rPr>
-          <w:rFonts w:ascii="Trebuchet MS" w:hAnsi="Trebuchet MS"/>
-          <w:b/>
-        </w:rPr>
-        <w:tab/>
-        <w:t xml:space="preserve">                                                    Fall 2019</w:t>
-      </w:r>
-    </w:p>
-    <w:p>
-      <w:pPr>
-        <w:pStyle w:val="ListParagraph"/>
-        <w:numPr>
-          <w:ilvl w:val="1"/>
-          <w:numId w:val="17"/>
-        </w:numPr>
-        <w:spacing w:line="240" w:lineRule="auto"/>
-        <w:rPr>
-          <w:rFonts w:ascii="Trebuchet MS" w:hAnsi="Trebuchet MS"/>
-          <w:b/>
-          <w:sz w:val="20"/>
-        </w:rPr>
-      </w:pPr>
-      <w:r>
-        <w:rPr>
-          <w:rFonts w:ascii="Trebuchet MS" w:hAnsi="Trebuchet MS"/>
-          <w:sz w:val="20"/>
-        </w:rPr>
-        <w:t xml:space="preserve">Worked on </w:t>
-      </w:r>
-      <w:r>
-        <w:rPr>
-          <w:rFonts w:ascii="Trebuchet MS" w:hAnsi="Trebuchet MS"/>
-          <w:sz w:val="20"/>
-        </w:rPr>
-        <w:t>a</w:t>
-      </w:r>
-      <w:r>
-        <w:rPr>
-          <w:rFonts w:ascii="Trebuchet MS" w:hAnsi="Trebuchet MS"/>
-          <w:sz w:val="20"/>
-        </w:rPr>
-        <w:t xml:space="preserve">n </w:t>
-      </w:r>
-      <w:r>
-        <w:rPr>
-          <w:rFonts w:ascii="Trebuchet MS" w:hAnsi="Trebuchet MS"/>
-          <w:sz w:val="20"/>
-          <w:szCs w:val="20"/>
-        </w:rPr>
-        <w:t>interdisciplinary</w:t>
-      </w:r>
-      <w:r>
-        <w:rPr>
-          <w:rFonts w:ascii="Trebuchet MS" w:hAnsi="Trebuchet MS"/>
-          <w:sz w:val="20"/>
-        </w:rPr>
-        <w:t xml:space="preserve"> team to develop a semester-long video game </w:t>
-      </w:r>
-      <w:r>
-        <w:rPr>
-          <w:rFonts w:ascii="Trebuchet MS" w:hAnsi="Trebuchet MS"/>
-          <w:sz w:val="20"/>
-        </w:rPr>
-        <w:t xml:space="preserve">project </w:t>
-      </w:r>
-      <w:r>
-        <w:rPr>
-          <w:rFonts w:ascii="Trebuchet MS" w:hAnsi="Trebuchet MS"/>
-          <w:sz w:val="20"/>
-        </w:rPr>
-        <w:t>using Unity and C#</w:t>
-      </w:r>
-    </w:p>
-    <w:p>
-      <w:pPr>
-        <w:pStyle w:val="ListParagraph"/>
-        <w:numPr>
-          <w:ilvl w:val="1"/>
-          <w:numId w:val="17"/>
-        </w:numPr>
-        <w:spacing w:line="240" w:lineRule="auto"/>
-        <w:rPr>
-          <w:rFonts w:ascii="Trebuchet MS" w:hAnsi="Trebuchet MS"/>
-          <w:b/>
-          <w:sz w:val="20"/>
-        </w:rPr>
-      </w:pPr>
-      <w:r>
-        <w:rPr>
-          <w:rFonts w:ascii="Trebuchet MS" w:hAnsi="Trebuchet MS"/>
-          <w:sz w:val="20"/>
-        </w:rPr>
-        <w:t>Created gameplay mechanics</w:t>
-      </w:r>
-      <w:r>
-        <w:rPr>
-          <w:rFonts w:ascii="Trebuchet MS" w:hAnsi="Trebuchet MS"/>
-          <w:sz w:val="20"/>
-        </w:rPr>
-        <w:t xml:space="preserve">, programmed </w:t>
-      </w:r>
-      <w:r>
-        <w:rPr>
-          <w:rFonts w:ascii="Trebuchet MS" w:hAnsi="Trebuchet MS"/>
-          <w:sz w:val="20"/>
-        </w:rPr>
-        <w:t>player controls</w:t>
-      </w:r>
-      <w:r>
-        <w:rPr>
-          <w:rFonts w:ascii="Trebuchet MS" w:hAnsi="Trebuchet MS"/>
-          <w:sz w:val="20"/>
-        </w:rPr>
-        <w:t>, and</w:t>
-      </w:r>
-      <w:r>
-        <w:rPr>
-          <w:rFonts w:ascii="Trebuchet MS" w:hAnsi="Trebuchet MS"/>
-          <w:sz w:val="20"/>
-        </w:rPr>
-        <w:t xml:space="preserve"> designed levels</w:t>
-      </w:r>
-    </w:p>
-    <w:p>
-      <w:pPr>
-        <w:pStyle w:val="ListParagraph"/>
-        <w:numPr>
-          <w:ilvl w:val="1"/>
-          <w:numId w:val="17"/>
-        </w:numPr>
-        <w:spacing w:line="240" w:lineRule="auto"/>
-        <w:rPr>
-          <w:rFonts w:ascii="Trebuchet MS" w:hAnsi="Trebuchet MS"/>
-          <w:b/>
-          <w:sz w:val="20"/>
-        </w:rPr>
-      </w:pPr>
-      <w:r>
-        <w:rPr>
-          <w:rFonts w:ascii="Trebuchet MS" w:hAnsi="Trebuchet MS"/>
-          <w:sz w:val="20"/>
-        </w:rPr>
-        <w:t xml:space="preserve">Highly praised by </w:t>
-      </w:r>
-      <w:r>
-        <w:rPr>
-          <w:rFonts w:ascii="Trebuchet MS" w:hAnsi="Trebuchet MS"/>
-          <w:sz w:val="20"/>
-        </w:rPr>
-        <w:t xml:space="preserve">a </w:t>
-      </w:r>
-      <w:r>
-        <w:rPr>
-          <w:rFonts w:ascii="Trebuchet MS" w:hAnsi="Trebuchet MS"/>
-          <w:sz w:val="20"/>
-        </w:rPr>
-        <w:t>panel of professional game developers</w:t>
-      </w:r>
-    </w:p>
-    <w:p>
-      <w:pPr>
-        <w:pStyle w:val="ListParagraph"/>
-        <w:numPr>
-          <w:ilvl w:val="0"/>
-          <w:numId w:val="17"/>
-        </w:numPr>
-        <w:spacing w:line="240" w:lineRule="auto"/>
-        <w:rPr>
-          <w:rFonts w:ascii="Trebuchet MS" w:hAnsi="Trebuchet MS"/>
-          <w:b/>
-        </w:rPr>
-      </w:pPr>
-      <w:r>
-        <w:rPr>
-          <w:rFonts w:ascii="Trebuchet MS" w:hAnsi="Trebuchet MS"/>
-          <w:b/>
-        </w:rPr>
-        <w:t>Personal Project - Summon the Spell Book</w:t>
-      </w:r>
-      <w:r>
-        <w:rPr>
-          <w:rFonts w:ascii="Trebuchet MS" w:hAnsi="Trebuchet MS"/>
-          <w:b/>
-        </w:rPr>
-        <w:tab/>
-      </w:r>
-      <w:r>
-        <w:rPr>
-          <w:rFonts w:ascii="Trebuchet MS" w:hAnsi="Trebuchet MS"/>
-          <w:b/>
-        </w:rPr>
-        <w:tab/>
-      </w:r>
-      <w:r>
-        <w:rPr>
-          <w:rFonts w:ascii="Trebuchet MS" w:hAnsi="Trebuchet MS"/>
-          <w:b/>
-        </w:rPr>
-        <w:tab/>
-      </w:r>
-      <w:r>
-        <w:rPr>
-          <w:rFonts w:ascii="Trebuchet MS" w:hAnsi="Trebuchet MS"/>
-          <w:b/>
-        </w:rPr>
-        <w:tab/>
-      </w:r>
-      <w:r>
-        <w:rPr>
-          <w:rFonts w:ascii="Trebuchet MS" w:hAnsi="Trebuchet MS"/>
-          <w:b/>
-        </w:rPr>
-        <w:tab/>
-      </w:r>
-      <w:r>
-        <w:rPr>
-          <w:rFonts w:ascii="Trebuchet MS" w:hAnsi="Trebuchet MS"/>
-          <w:b/>
-        </w:rPr>
-        <w:tab/>
-      </w:r>
-      <w:r>
-        <w:rPr>
-          <w:rFonts w:ascii="Trebuchet MS" w:hAnsi="Trebuchet MS"/>
-          <w:b/>
-        </w:rPr>
-        <w:tab/>
-        <w:t xml:space="preserve">  Summer 2019</w:t>
-      </w:r>
-    </w:p>
-    <w:p>
-      <w:pPr>
-        <w:pStyle w:val="ListParagraph"/>
-        <w:numPr>
-          <w:ilvl w:val="1"/>
-          <w:numId w:val="17"/>
-        </w:numPr>
-        <w:spacing w:line="240" w:lineRule="auto"/>
-        <w:rPr>
-          <w:rFonts w:ascii="Trebuchet MS" w:hAnsi="Trebuchet MS"/>
-          <w:b/>
-          <w:sz w:val="20"/>
-        </w:rPr>
-      </w:pPr>
-      <w:r>
-        <w:rPr>
-          <w:rFonts w:ascii="Trebuchet MS" w:hAnsi="Trebuchet MS"/>
-          <w:sz w:val="20"/>
-        </w:rPr>
-        <w:t>Collaborated with</w:t>
-      </w:r>
-      <w:r>
-        <w:rPr>
-          <w:rFonts w:ascii="Trebuchet MS" w:hAnsi="Trebuchet MS"/>
-          <w:sz w:val="20"/>
-        </w:rPr>
-        <w:t xml:space="preserve"> an interdisciplinary team to </w:t>
-      </w:r>
-      <w:r>
-        <w:rPr>
-          <w:rFonts w:ascii="Trebuchet MS" w:hAnsi="Trebuchet MS"/>
-          <w:sz w:val="20"/>
-        </w:rPr>
-        <w:t>develop</w:t>
-      </w:r>
-      <w:r>
-        <w:rPr>
-          <w:rFonts w:ascii="Trebuchet MS" w:hAnsi="Trebuchet MS"/>
-          <w:sz w:val="20"/>
-        </w:rPr>
-        <w:t xml:space="preserve"> a </w:t>
-      </w:r>
-      <w:r>
-        <w:rPr>
-          <w:rFonts w:ascii="Trebuchet MS" w:hAnsi="Trebuchet MS"/>
-          <w:sz w:val="20"/>
-        </w:rPr>
-        <w:t xml:space="preserve">game using </w:t>
-      </w:r>
-      <w:r>
-        <w:rPr>
-          <w:rFonts w:ascii="Trebuchet MS" w:hAnsi="Trebuchet MS"/>
-          <w:sz w:val="20"/>
-        </w:rPr>
-        <w:t>Unity</w:t>
-      </w:r>
-      <w:r>
-        <w:rPr>
-          <w:rFonts w:ascii="Trebuchet MS" w:hAnsi="Trebuchet MS"/>
-          <w:sz w:val="20"/>
-        </w:rPr>
-        <w:t xml:space="preserve"> and C#</w:t>
-      </w:r>
-    </w:p>
-    <w:p>
-      <w:pPr>
-        <w:pStyle w:val="ListParagraph"/>
-        <w:numPr>
-          <w:ilvl w:val="1"/>
-          <w:numId w:val="17"/>
-        </w:numPr>
-        <w:spacing w:line="240" w:lineRule="auto"/>
-        <w:rPr>
-          <w:rFonts w:ascii="Trebuchet MS" w:hAnsi="Trebuchet MS"/>
-          <w:b/>
-          <w:sz w:val="20"/>
-        </w:rPr>
-      </w:pPr>
-      <w:r>
-        <w:rPr>
-          <w:rFonts w:ascii="Trebuchet MS" w:hAnsi="Trebuchet MS"/>
-          <w:sz w:val="20"/>
-        </w:rPr>
-        <w:t>Programmed character controls, developed AI behavior,</w:t>
-      </w:r>
-      <w:r>
-        <w:rPr>
-          <w:rFonts w:ascii="Trebuchet MS" w:hAnsi="Trebuchet MS"/>
-          <w:sz w:val="20"/>
-        </w:rPr>
-        <w:t xml:space="preserve"> designed gameplay mechanics,</w:t>
-      </w:r>
-      <w:r>
-        <w:rPr>
-          <w:rFonts w:ascii="Trebuchet MS" w:hAnsi="Trebuchet MS"/>
-          <w:sz w:val="20"/>
-        </w:rPr>
-        <w:t xml:space="preserve"> and designed levels  </w:t>
-      </w:r>
-    </w:p>
-    <w:p>
-      <w:pPr>
-        <w:pStyle w:val="ListParagraph"/>
-        <w:numPr>
-          <w:ilvl w:val="0"/>
-          <w:numId w:val="17"/>
-        </w:numPr>
-        <w:spacing w:line="240" w:lineRule="auto"/>
-        <w:rPr>
-          <w:rFonts w:ascii="Trebuchet MS" w:hAnsi="Trebuchet MS"/>
-          <w:b/>
-        </w:rPr>
-      </w:pPr>
-      <w:r>
-        <w:rPr>
-          <w:rFonts w:ascii="Trebuchet MS" w:hAnsi="Trebuchet MS"/>
-          <w:b/>
-        </w:rPr>
-        <w:t xml:space="preserve">Volunteering - </w:t>
-      </w:r>
-      <w:r>
-        <w:rPr>
-          <w:rFonts w:ascii="Trebuchet MS" w:hAnsi="Trebuchet MS"/>
-          <w:b/>
-        </w:rPr>
-        <w:t xml:space="preserve">Coding </w:t>
-      </w:r>
-      <w:r>
-        <w:rPr>
-          <w:rFonts w:ascii="Trebuchet MS" w:hAnsi="Trebuchet MS"/>
-          <w:b/>
-        </w:rPr>
-        <w:t>Lessons</w:t>
-      </w:r>
-      <w:r>
-        <w:rPr>
-          <w:rFonts w:ascii="Trebuchet MS" w:hAnsi="Trebuchet MS"/>
-          <w:b/>
-        </w:rPr>
-        <w:t xml:space="preserve"> for 5</w:t>
-      </w:r>
-      <w:r>
-        <w:rPr>
-          <w:rFonts w:ascii="Trebuchet MS" w:hAnsi="Trebuchet MS"/>
-          <w:b/>
-          <w:vertAlign w:val="superscript"/>
-        </w:rPr>
-        <w:t>th</w:t>
-      </w:r>
-      <w:r>
-        <w:rPr>
-          <w:rFonts w:ascii="Trebuchet MS" w:hAnsi="Trebuchet MS"/>
-          <w:b/>
-        </w:rPr>
-        <w:t xml:space="preserve"> </w:t>
-      </w:r>
-      <w:r>
-        <w:rPr>
-          <w:rFonts w:ascii="Trebuchet MS" w:hAnsi="Trebuchet MS"/>
-          <w:b/>
-        </w:rPr>
-        <w:t>G</w:t>
-      </w:r>
-      <w:r>
-        <w:rPr>
-          <w:rFonts w:ascii="Trebuchet MS" w:hAnsi="Trebuchet MS"/>
-          <w:b/>
-        </w:rPr>
-        <w:t xml:space="preserve">rade </w:t>
-      </w:r>
-      <w:r>
-        <w:rPr>
-          <w:rFonts w:ascii="Trebuchet MS" w:hAnsi="Trebuchet MS"/>
-          <w:b/>
-        </w:rPr>
-        <w:t>S</w:t>
-      </w:r>
-      <w:r>
-        <w:rPr>
-          <w:rFonts w:ascii="Trebuchet MS" w:hAnsi="Trebuchet MS"/>
-          <w:b/>
-        </w:rPr>
-        <w:t>tudents</w:t>
-      </w:r>
-      <w:r>
-        <w:rPr>
-          <w:rFonts w:ascii="Trebuchet MS" w:hAnsi="Trebuchet MS"/>
-        </w:rPr>
-        <w:t xml:space="preserve"> </w:t>
-      </w:r>
-      <w:r>
-        <w:rPr>
-          <w:rFonts w:ascii="Trebuchet MS" w:hAnsi="Trebuchet MS"/>
-        </w:rPr>
-        <w:tab/>
-      </w:r>
-      <w:r>
-        <w:rPr>
-          <w:rFonts w:ascii="Trebuchet MS" w:hAnsi="Trebuchet MS"/>
-        </w:rPr>
-        <w:tab/>
-      </w:r>
-      <w:r>
-        <w:rPr>
-          <w:rFonts w:ascii="Trebuchet MS" w:hAnsi="Trebuchet MS"/>
-        </w:rPr>
-        <w:tab/>
-        <w:t xml:space="preserve">         </w:t>
-      </w:r>
-      <w:r>
-        <w:rPr>
-          <w:rFonts w:ascii="Trebuchet MS" w:hAnsi="Trebuchet MS"/>
-          <w:b/>
-        </w:rPr>
-        <w:t xml:space="preserve">Fall 2016 </w:t>
-      </w:r>
-      <w:r>
-        <w:rPr>
-          <w:rFonts w:ascii="Trebuchet MS" w:hAnsi="Trebuchet MS"/>
-          <w:b/>
-        </w:rPr>
-        <w:t>– Spring 2019</w:t>
-      </w:r>
-    </w:p>
-    <w:p>
-      <w:pPr>
-        <w:pStyle w:val="ListParagraph"/>
-        <w:numPr>
-          <w:ilvl w:val="1"/>
-          <w:numId w:val="17"/>
-        </w:numPr>
-        <w:spacing w:line="240" w:lineRule="auto"/>
-        <w:rPr>
-          <w:rFonts w:ascii="Trebuchet MS" w:hAnsi="Trebuchet MS"/>
-          <w:sz w:val="20"/>
-          <w:szCs w:val="20"/>
-        </w:rPr>
-      </w:pPr>
-      <w:r>
-        <w:rPr>
-          <w:rFonts w:ascii="Trebuchet MS" w:hAnsi="Trebuchet MS"/>
-          <w:sz w:val="20"/>
-          <w:szCs w:val="20"/>
-        </w:rPr>
-        <w:t>Organized and prepared slideshows and code samples for the Hour of Code using Google Slides and repl.it</w:t>
-      </w:r>
-    </w:p>
-    <w:p>
-      <w:pPr>
-        <w:pStyle w:val="ListParagraph"/>
-        <w:numPr>
-          <w:ilvl w:val="1"/>
-          <w:numId w:val="17"/>
-        </w:numPr>
-        <w:spacing w:line="240" w:lineRule="auto"/>
-        <w:rPr>
-          <w:rFonts w:ascii="Trebuchet MS" w:hAnsi="Trebuchet MS"/>
-          <w:sz w:val="20"/>
-          <w:szCs w:val="20"/>
-        </w:rPr>
-      </w:pPr>
-      <w:r>
-        <w:rPr>
-          <w:rFonts w:ascii="Trebuchet MS" w:hAnsi="Trebuchet MS"/>
-          <w:sz w:val="20"/>
-          <w:szCs w:val="20"/>
-        </w:rPr>
-        <w:t>Taught lessons covering various programming concepts such as AI, cryptography, and binary numbers</w:t>
-      </w:r>
-    </w:p>
-    <w:p>
-      <w:pPr>
-        <w:pStyle w:val="ListParagraph"/>
-        <w:numPr>
-          <w:ilvl w:val="0"/>
-          <w:numId w:val="17"/>
-        </w:numPr>
-        <w:spacing w:line="240" w:lineRule="auto"/>
-        <w:rPr>
-          <w:rFonts w:ascii="Trebuchet MS" w:hAnsi="Trebuchet MS"/>
-          <w:b/>
-        </w:rPr>
-      </w:pPr>
-      <w:r>
-        <w:rPr>
-          <w:rFonts w:ascii="Trebuchet MS" w:hAnsi="Trebuchet MS"/>
-          <w:b/>
-        </w:rPr>
-        <w:t xml:space="preserve">Personal Project - </w:t>
-      </w:r>
-      <w:r>
-        <w:rPr>
-          <w:rFonts w:ascii="Trebuchet MS" w:hAnsi="Trebuchet MS"/>
-          <w:b/>
-        </w:rPr>
-        <w:t xml:space="preserve">Music Visualizer                                                                    </w:t>
-      </w:r>
-      <w:r>
-        <w:rPr>
-          <w:rFonts w:ascii="Trebuchet MS" w:hAnsi="Trebuchet MS"/>
-          <w:b/>
-        </w:rPr>
-        <w:t xml:space="preserve">                </w:t>
-      </w:r>
-      <w:r>
-        <w:rPr>
-          <w:rFonts w:ascii="Trebuchet MS" w:hAnsi="Trebuchet MS"/>
-          <w:b/>
-        </w:rPr>
-        <w:t>Summer 2018</w:t>
-      </w:r>
-    </w:p>
-    <w:p>
-      <w:pPr>
-        <w:pStyle w:val="ListParagraph"/>
-        <w:numPr>
-          <w:ilvl w:val="1"/>
-          <w:numId w:val="17"/>
-        </w:numPr>
-        <w:spacing w:line="240" w:lineRule="auto"/>
-        <w:rPr>
-          <w:rFonts w:ascii="Trebuchet MS" w:hAnsi="Trebuchet MS"/>
-          <w:sz w:val="20"/>
-          <w:szCs w:val="20"/>
-        </w:rPr>
-      </w:pPr>
-      <w:r>
-        <w:rPr>
-          <w:rFonts w:ascii="Trebuchet MS" w:hAnsi="Trebuchet MS"/>
-          <w:sz w:val="20"/>
-          <w:szCs w:val="20"/>
-        </w:rPr>
-        <w:t>Created a webpage to visualize the waveform of any given .mp3 file</w:t>
-      </w:r>
-    </w:p>
-    <w:p>
-      <w:pPr>
-        <w:pStyle w:val="ListParagraph"/>
-        <w:numPr>
-          <w:ilvl w:val="1"/>
-          <w:numId w:val="17"/>
-        </w:numPr>
-        <w:spacing w:line="240" w:lineRule="auto"/>
-        <w:rPr>
-          <w:rFonts w:ascii="Trebuchet MS" w:hAnsi="Trebuchet MS"/>
-          <w:sz w:val="20"/>
-          <w:szCs w:val="20"/>
-        </w:rPr>
-      </w:pPr>
-      <w:r>
-        <w:rPr>
-          <w:rFonts w:ascii="Trebuchet MS" w:hAnsi="Trebuchet MS"/>
-          <w:sz w:val="20"/>
-          <w:szCs w:val="20"/>
-        </w:rPr>
-        <w:t xml:space="preserve">Used HTML, CSS, and </w:t>
-      </w:r>
-      <w:r>
-        <w:rPr>
-          <w:rFonts w:ascii="Trebuchet MS" w:hAnsi="Trebuchet MS"/>
-          <w:sz w:val="20"/>
-          <w:szCs w:val="20"/>
-        </w:rPr>
-        <w:t xml:space="preserve">JavaScript </w:t>
-      </w:r>
-      <w:r>
-        <w:rPr>
-          <w:rFonts w:ascii="Trebuchet MS" w:hAnsi="Trebuchet MS"/>
-          <w:sz w:val="20"/>
-          <w:szCs w:val="20"/>
-        </w:rPr>
-        <w:t>with</w:t>
-      </w:r>
-      <w:r>
-        <w:rPr>
-          <w:rFonts w:ascii="Trebuchet MS" w:hAnsi="Trebuchet MS"/>
-          <w:sz w:val="20"/>
-          <w:szCs w:val="20"/>
-        </w:rPr>
-        <w:t xml:space="preserve"> the Web Audio API</w:t>
-      </w:r>
-      <w:r>
-        <w:rPr>
-          <w:rFonts w:ascii="Trebuchet MS" w:hAnsi="Trebuchet MS"/>
-          <w:sz w:val="20"/>
-          <w:szCs w:val="20"/>
-        </w:rPr>
-        <w:t xml:space="preserve"> to display dynamic graphics </w:t>
-      </w:r>
-    </w:p>
-    <w:p>
-      <w:pPr>
-        <w:pStyle w:val="ListParagraph"/>
-        <w:numPr>
-          <w:ilvl w:val="0"/>
-          <w:numId w:val="17"/>
-        </w:numPr>
-        <w:spacing w:line="240" w:lineRule="auto"/>
-        <w:rPr>
-          <w:rFonts w:ascii="Trebuchet MS" w:hAnsi="Trebuchet MS"/>
-          <w:b/>
-        </w:rPr>
-      </w:pPr>
-      <w:r>
-        <w:rPr>
-          <w:rFonts w:ascii="Trebuchet MS" w:hAnsi="Trebuchet MS"/>
-          <w:b/>
-        </w:rPr>
-        <w:t xml:space="preserve">Interactive Virtual Environments Project - </w:t>
-      </w:r>
-      <w:r>
-        <w:rPr>
-          <w:rFonts w:ascii="Trebuchet MS" w:hAnsi="Trebuchet MS"/>
-          <w:b/>
-        </w:rPr>
-        <w:t xml:space="preserve">Reflector VR                                         </w:t>
+        <w:t xml:space="preserve">Interactive Virtual Environments Project </w:t>
+      </w:r>
+      <w:r>
+        <w:rPr>
+          <w:rFonts w:ascii="Trebuchet MS" w:hAnsi="Trebuchet MS"/>
+        </w:rPr>
+        <w:t xml:space="preserve">- </w:t>
+      </w:r>
+      <w:r>
+        <w:rPr>
+          <w:rFonts w:ascii="Trebuchet MS" w:hAnsi="Trebuchet MS"/>
+          <w:i/>
+        </w:rPr>
+        <w:t>Reflector VR</w:t>
+      </w:r>
+      <w:r>
+        <w:rPr>
+          <w:rFonts w:ascii="Trebuchet MS" w:hAnsi="Trebuchet MS"/>
+          <w:b/>
+        </w:rPr>
+        <w:t xml:space="preserve">                                         </w:t>
       </w:r>
       <w:r>
         <w:rPr>
@@ -2154,7 +1978,39 @@
           <w:sz w:val="20"/>
           <w:szCs w:val="20"/>
         </w:rPr>
-        <w:t xml:space="preserve">Produced a VR game with an interdisciplinary team using </w:t>
+        <w:t>Developed</w:t>
+      </w:r>
+      <w:r>
+        <w:rPr>
+          <w:rFonts w:ascii="Trebuchet MS" w:hAnsi="Trebuchet MS"/>
+          <w:sz w:val="20"/>
+          <w:szCs w:val="20"/>
+        </w:rPr>
+        <w:t xml:space="preserve"> a VR game with a </w:t>
+      </w:r>
+      <w:r>
+        <w:rPr>
+          <w:rFonts w:ascii="Trebuchet MS" w:hAnsi="Trebuchet MS"/>
+          <w:sz w:val="20"/>
+          <w:szCs w:val="20"/>
+        </w:rPr>
+        <w:t>team</w:t>
+      </w:r>
+      <w:r>
+        <w:rPr>
+          <w:rFonts w:ascii="Trebuchet MS" w:hAnsi="Trebuchet MS"/>
+          <w:sz w:val="20"/>
+          <w:szCs w:val="20"/>
+        </w:rPr>
+        <w:t xml:space="preserve"> of artists and programmers</w:t>
+      </w:r>
+      <w:r>
+        <w:rPr>
+          <w:rFonts w:ascii="Trebuchet MS" w:hAnsi="Trebuchet MS"/>
+          <w:sz w:val="20"/>
+          <w:szCs w:val="20"/>
+        </w:rPr>
+        <w:t xml:space="preserve"> using </w:t>
       </w:r>
       <w:r>
         <w:rPr>
@@ -2207,25 +2063,39 @@
           <w:sz w:val="20"/>
           <w:szCs w:val="20"/>
         </w:rPr>
-        <w:t xml:space="preserve">Utilized the </w:t>
-      </w:r>
-      <w:proofErr w:type="spellStart"/>
-      <w:r>
-        <w:rPr>
-          <w:rFonts w:ascii="Trebuchet MS" w:hAnsi="Trebuchet MS"/>
-          <w:sz w:val="20"/>
-          <w:szCs w:val="20"/>
-        </w:rPr>
-        <w:t>SteamVR</w:t>
-      </w:r>
-      <w:proofErr w:type="spellEnd"/>
-      <w:r>
-        <w:rPr>
-          <w:rFonts w:ascii="Trebuchet MS" w:hAnsi="Trebuchet MS"/>
-          <w:sz w:val="20"/>
-          <w:szCs w:val="20"/>
-        </w:rPr>
-        <w:t xml:space="preserve"> API to create gameplay mechanics, program AI behavior, and design levels</w:t>
+        <w:t xml:space="preserve">Utilized the SteamVR </w:t>
+      </w:r>
+      <w:r>
+        <w:rPr>
+          <w:rFonts w:ascii="Trebuchet MS" w:hAnsi="Trebuchet MS"/>
+          <w:sz w:val="20"/>
+          <w:szCs w:val="20"/>
+        </w:rPr>
+        <w:t>library</w:t>
+      </w:r>
+      <w:r>
+        <w:rPr>
+          <w:rFonts w:ascii="Trebuchet MS" w:hAnsi="Trebuchet MS"/>
+          <w:sz w:val="20"/>
+          <w:szCs w:val="20"/>
+        </w:rPr>
+        <w:t xml:space="preserve"> to </w:t>
+      </w:r>
+      <w:r>
+        <w:rPr>
+          <w:rFonts w:ascii="Trebuchet MS" w:hAnsi="Trebuchet MS"/>
+          <w:sz w:val="20"/>
+          <w:szCs w:val="20"/>
+        </w:rPr>
+        <w:t>implement</w:t>
+      </w:r>
+      <w:r>
+        <w:rPr>
+          <w:rFonts w:ascii="Trebuchet MS" w:hAnsi="Trebuchet MS"/>
+          <w:sz w:val="20"/>
+          <w:szCs w:val="20"/>
+        </w:rPr>
+        <w:t xml:space="preserve"> gameplay mechanics, program AI behavior, and design levels</w:t>
       </w:r>
     </w:p>
     <w:p>
@@ -2256,25 +2126,32 @@
           <w:sz w:val="20"/>
           <w:szCs w:val="20"/>
         </w:rPr>
-        <w:t xml:space="preserve">Demoed the game at the </w:t>
-      </w:r>
-      <w:proofErr w:type="spellStart"/>
-      <w:r>
-        <w:rPr>
-          <w:rFonts w:ascii="Trebuchet MS" w:hAnsi="Trebuchet MS"/>
-          <w:sz w:val="20"/>
-          <w:szCs w:val="20"/>
-        </w:rPr>
-        <w:t>Vizagogo</w:t>
-      </w:r>
-      <w:proofErr w:type="spellEnd"/>
-      <w:r>
-        <w:rPr>
-          <w:rFonts w:ascii="Trebuchet MS" w:hAnsi="Trebuchet MS"/>
-          <w:sz w:val="20"/>
-          <w:szCs w:val="20"/>
-        </w:rPr>
-        <w:t xml:space="preserve"> Visualization Showcase and allowed attendees to play the game</w:t>
+        <w:t xml:space="preserve">Demoed the game </w:t>
+      </w:r>
+      <w:r>
+        <w:rPr>
+          <w:rFonts w:ascii="Trebuchet MS" w:hAnsi="Trebuchet MS"/>
+          <w:sz w:val="20"/>
+          <w:szCs w:val="20"/>
+        </w:rPr>
+        <w:t xml:space="preserve">live </w:t>
+      </w:r>
+      <w:r>
+        <w:rPr>
+          <w:rFonts w:ascii="Trebuchet MS" w:hAnsi="Trebuchet MS"/>
+          <w:sz w:val="20"/>
+          <w:szCs w:val="20"/>
+        </w:rPr>
+        <w:t xml:space="preserve">at the </w:t>
+      </w:r>
+      <w:r>
+        <w:rPr>
+          <w:rFonts w:ascii="Trebuchet MS" w:hAnsi="Trebuchet MS"/>
+          <w:i/>
+          <w:sz w:val="20"/>
+          <w:szCs w:val="20"/>
+        </w:rPr>
+        <w:t>Vizagogo Visualization Showcase</w:t>
       </w:r>
       <w:r>
         <w:rPr>
@@ -2284,53 +2161,38 @@
         </w:rPr>
         <w:t xml:space="preserve"> </w:t>
       </w:r>
-    </w:p>
-    <w:p>
-      <w:pPr>
-        <w:pStyle w:val="ListParagraph"/>
-        <w:pBdr>
-          <w:top w:val="none" w:sz="0" w:space="0" w:color="auto"/>
-          <w:left w:val="none" w:sz="0" w:space="0" w:color="auto"/>
-          <w:bottom w:val="none" w:sz="0" w:space="0" w:color="auto"/>
-          <w:right w:val="none" w:sz="0" w:space="0" w:color="auto"/>
-          <w:between w:val="none" w:sz="0" w:space="0" w:color="auto"/>
-        </w:pBdr>
-        <w:spacing w:line="240" w:lineRule="auto"/>
-        <w:ind w:left="1800"/>
-        <w:rPr>
-          <w:rFonts w:ascii="Trebuchet MS" w:hAnsi="Trebuchet MS"/>
-          <w:b/>
-          <w:sz w:val="20"/>
-          <w:szCs w:val="20"/>
-        </w:rPr>
-      </w:pPr>
-    </w:p>
-    <w:p>
-      <w:pPr>
-        <w:pStyle w:val="ListParagraph"/>
-        <w:numPr>
-          <w:ilvl w:val="0"/>
-          <w:numId w:val="18"/>
-        </w:numPr>
-        <w:spacing w:line="240" w:lineRule="auto"/>
-        <w:rPr>
-          <w:rFonts w:ascii="Trebuchet MS" w:hAnsi="Trebuchet MS"/>
-          <w:b/>
-          <w:sz w:val="24"/>
-          <w:szCs w:val="24"/>
-        </w:rPr>
-      </w:pPr>
-      <w:r>
-        <w:rPr>
-          <w:rFonts w:ascii="Trebuchet MS" w:hAnsi="Trebuchet MS"/>
-          <w:b/>
-          <w:sz w:val="24"/>
-          <w:szCs w:val="24"/>
-        </w:rPr>
-        <w:t>SKILLS</w:t>
-      </w:r>
-      <w:bookmarkStart w:id="1" w:name="_GoBack"/>
-      <w:bookmarkEnd w:id="1"/>
+      <w:r>
+        <w:rPr>
+          <w:rFonts w:ascii="Trebuchet MS" w:hAnsi="Trebuchet MS"/>
+          <w:sz w:val="20"/>
+          <w:szCs w:val="20"/>
+        </w:rPr>
+        <w:t>where</w:t>
+      </w:r>
+      <w:r>
+        <w:rPr>
+          <w:rFonts w:ascii="Trebuchet MS" w:hAnsi="Trebuchet MS"/>
+          <w:sz w:val="20"/>
+          <w:szCs w:val="20"/>
+        </w:rPr>
+        <w:t xml:space="preserve"> attendees play</w:t>
+      </w:r>
+      <w:r>
+        <w:rPr>
+          <w:rFonts w:ascii="Trebuchet MS" w:hAnsi="Trebuchet MS"/>
+          <w:sz w:val="20"/>
+          <w:szCs w:val="20"/>
+        </w:rPr>
+        <w:t>ed</w:t>
+      </w:r>
+      <w:r>
+        <w:rPr>
+          <w:rFonts w:ascii="Trebuchet MS" w:hAnsi="Trebuchet MS"/>
+          <w:sz w:val="20"/>
+          <w:szCs w:val="20"/>
+        </w:rPr>
+        <w:t xml:space="preserve"> the game</w:t>
+      </w:r>
     </w:p>
     <w:p>
       <w:pPr>
@@ -2350,7 +2212,97 @@
           <w:rFonts w:ascii="Trebuchet MS" w:hAnsi="Trebuchet MS"/>
           <w:b/>
         </w:rPr>
-        <w:t xml:space="preserve">Programming Languages                                                                                                                                             </w:t>
+        <w:t xml:space="preserve">Personal Project </w:t>
+      </w:r>
+      <w:r>
+        <w:rPr>
+          <w:rFonts w:ascii="Trebuchet MS" w:hAnsi="Trebuchet MS"/>
+        </w:rPr>
+        <w:t xml:space="preserve">- </w:t>
+      </w:r>
+      <w:r>
+        <w:rPr>
+          <w:rFonts w:ascii="Trebuchet MS" w:hAnsi="Trebuchet MS"/>
+          <w:i/>
+        </w:rPr>
+        <w:t>Summon the Spell</w:t>
+      </w:r>
+      <w:r>
+        <w:rPr>
+          <w:rFonts w:ascii="Trebuchet MS" w:hAnsi="Trebuchet MS"/>
+          <w:i/>
+        </w:rPr>
+        <w:t xml:space="preserve"> B</w:t>
+      </w:r>
+      <w:r>
+        <w:rPr>
+          <w:rFonts w:ascii="Trebuchet MS" w:hAnsi="Trebuchet MS"/>
+          <w:i/>
+        </w:rPr>
+        <w:t>ook</w:t>
+      </w:r>
+      <w:r>
+        <w:rPr>
+          <w:rFonts w:ascii="Trebuchet MS" w:hAnsi="Trebuchet MS"/>
+          <w:b/>
+        </w:rPr>
+        <w:tab/>
+      </w:r>
+      <w:r>
+        <w:rPr>
+          <w:rFonts w:ascii="Trebuchet MS" w:hAnsi="Trebuchet MS"/>
+          <w:b/>
+        </w:rPr>
+        <w:tab/>
+      </w:r>
+      <w:r>
+        <w:rPr>
+          <w:rFonts w:ascii="Trebuchet MS" w:hAnsi="Trebuchet MS"/>
+          <w:b/>
+        </w:rPr>
+        <w:tab/>
+      </w:r>
+      <w:r>
+        <w:rPr>
+          <w:rFonts w:ascii="Trebuchet MS" w:hAnsi="Trebuchet MS"/>
+          <w:b/>
+        </w:rPr>
+        <w:tab/>
+      </w:r>
+      <w:r>
+        <w:rPr>
+          <w:rFonts w:ascii="Trebuchet MS" w:hAnsi="Trebuchet MS"/>
+          <w:b/>
+        </w:rPr>
+        <w:tab/>
+      </w:r>
+      <w:r>
+        <w:rPr>
+          <w:rFonts w:ascii="Trebuchet MS" w:hAnsi="Trebuchet MS"/>
+          <w:b/>
+        </w:rPr>
+        <w:tab/>
+      </w:r>
+      <w:r>
+        <w:rPr>
+          <w:rFonts w:ascii="Trebuchet MS" w:hAnsi="Trebuchet MS"/>
+          <w:b/>
+        </w:rPr>
+        <w:tab/>
+      </w:r>
+      <w:r>
+        <w:rPr>
+          <w:rFonts w:ascii="Trebuchet MS" w:hAnsi="Trebuchet MS"/>
+          <w:b/>
+        </w:rPr>
+        <w:t xml:space="preserve">  </w:t>
+      </w:r>
+      <w:r>
+        <w:rPr>
+          <w:rFonts w:ascii="Trebuchet MS" w:hAnsi="Trebuchet MS"/>
+          <w:b/>
+        </w:rPr>
+        <w:t>Summer 2019</w:t>
       </w:r>
     </w:p>
     <w:p>
@@ -2363,34 +2315,108 @@
         <w:spacing w:line="240" w:lineRule="auto"/>
         <w:rPr>
           <w:rFonts w:ascii="Trebuchet MS" w:hAnsi="Trebuchet MS"/>
-          <w:i/>
-          <w:sz w:val="20"/>
-          <w:szCs w:val="20"/>
-        </w:rPr>
-      </w:pPr>
-      <w:r>
-        <w:rPr>
-          <w:rFonts w:ascii="Trebuchet MS" w:hAnsi="Trebuchet MS"/>
-          <w:sz w:val="20"/>
-          <w:szCs w:val="20"/>
-        </w:rPr>
-        <w:t>C++, Java</w:t>
-      </w:r>
-      <w:r>
-        <w:rPr>
-          <w:rFonts w:ascii="Trebuchet MS" w:hAnsi="Trebuchet MS"/>
-          <w:sz w:val="20"/>
-          <w:szCs w:val="20"/>
-        </w:rPr>
-        <w:t xml:space="preserve">, </w:t>
-      </w:r>
-      <w:r>
-        <w:rPr>
-          <w:rFonts w:ascii="Trebuchet MS" w:hAnsi="Trebuchet MS"/>
-          <w:sz w:val="20"/>
-          <w:szCs w:val="20"/>
-        </w:rPr>
-        <w:t>C#, HTML, CSS, JavaScript, Python, x86 Assembly</w:t>
+          <w:b/>
+          <w:sz w:val="20"/>
+        </w:rPr>
+      </w:pPr>
+      <w:r>
+        <w:rPr>
+          <w:rFonts w:ascii="Trebuchet MS" w:hAnsi="Trebuchet MS"/>
+          <w:sz w:val="20"/>
+        </w:rPr>
+        <w:t>Collabor</w:t>
+      </w:r>
+      <w:r>
+        <w:rPr>
+          <w:rFonts w:ascii="Trebuchet MS" w:hAnsi="Trebuchet MS"/>
+          <w:sz w:val="20"/>
+        </w:rPr>
+        <w:t>ated with a small team to draft and iterate on</w:t>
+      </w:r>
+      <w:r>
+        <w:rPr>
+          <w:rFonts w:ascii="Trebuchet MS" w:hAnsi="Trebuchet MS"/>
+          <w:sz w:val="20"/>
+        </w:rPr>
+        <w:t xml:space="preserve"> a game design document</w:t>
+      </w:r>
+    </w:p>
+    <w:p>
+      <w:pPr>
+        <w:pStyle w:val="ListParagraph"/>
+        <w:numPr>
+          <w:ilvl w:val="1"/>
+          <w:numId w:val="17"/>
+        </w:numPr>
+        <w:spacing w:line="240" w:lineRule="auto"/>
+        <w:rPr>
+          <w:rFonts w:ascii="Trebuchet MS" w:hAnsi="Trebuchet MS"/>
+          <w:b/>
+          <w:sz w:val="20"/>
+        </w:rPr>
+      </w:pPr>
+      <w:r>
+        <w:rPr>
+          <w:rFonts w:ascii="Trebuchet MS" w:hAnsi="Trebuchet MS"/>
+          <w:sz w:val="20"/>
+        </w:rPr>
+        <w:t>Prototyped</w:t>
+      </w:r>
+      <w:r>
+        <w:rPr>
+          <w:rFonts w:ascii="Trebuchet MS" w:hAnsi="Trebuchet MS"/>
+          <w:sz w:val="20"/>
+        </w:rPr>
+        <w:t xml:space="preserve"> and </w:t>
+      </w:r>
+      <w:r>
+        <w:rPr>
+          <w:rFonts w:ascii="Trebuchet MS" w:hAnsi="Trebuchet MS"/>
+          <w:sz w:val="20"/>
+        </w:rPr>
+        <w:t>iterated on</w:t>
+      </w:r>
+      <w:r>
+        <w:rPr>
+          <w:rFonts w:ascii="Trebuchet MS" w:hAnsi="Trebuchet MS"/>
+          <w:sz w:val="20"/>
+        </w:rPr>
+        <w:t xml:space="preserve"> gameplay mechanics, </w:t>
+      </w:r>
+      <w:r>
+        <w:rPr>
+          <w:rFonts w:ascii="Trebuchet MS" w:hAnsi="Trebuchet MS"/>
+          <w:sz w:val="20"/>
+        </w:rPr>
+        <w:t xml:space="preserve">programmed </w:t>
+      </w:r>
+      <w:r>
+        <w:rPr>
+          <w:rFonts w:ascii="Trebuchet MS" w:hAnsi="Trebuchet MS"/>
+          <w:sz w:val="20"/>
+        </w:rPr>
+        <w:t>AI behavior,</w:t>
+      </w:r>
+      <w:r>
+        <w:rPr>
+          <w:rFonts w:ascii="Trebuchet MS" w:hAnsi="Trebuchet MS"/>
+          <w:sz w:val="20"/>
+        </w:rPr>
+        <w:t xml:space="preserve"> </w:t>
+      </w:r>
+      <w:r>
+        <w:rPr>
+          <w:rFonts w:ascii="Trebuchet MS" w:hAnsi="Trebuchet MS"/>
+          <w:sz w:val="20"/>
+        </w:rPr>
+        <w:t xml:space="preserve">and designed levels </w:t>
+      </w:r>
+      <w:r>
+        <w:rPr>
+          <w:rFonts w:ascii="Trebuchet MS" w:hAnsi="Trebuchet MS"/>
+          <w:sz w:val="20"/>
+        </w:rPr>
+        <w:t>using Unity</w:t>
       </w:r>
     </w:p>
     <w:p>
@@ -2411,7 +2437,66 @@
           <w:rFonts w:ascii="Trebuchet MS" w:hAnsi="Trebuchet MS"/>
           <w:b/>
         </w:rPr>
-        <w:t>Software</w:t>
+        <w:t xml:space="preserve">Senior Capstone Design Project </w:t>
+      </w:r>
+      <w:r>
+        <w:rPr>
+          <w:rFonts w:ascii="Trebuchet MS" w:hAnsi="Trebuchet MS"/>
+        </w:rPr>
+        <w:t xml:space="preserve">– </w:t>
+      </w:r>
+      <w:r>
+        <w:rPr>
+          <w:rFonts w:ascii="Trebuchet MS" w:hAnsi="Trebuchet MS"/>
+          <w:i/>
+        </w:rPr>
+        <w:t>Lord of the Strings</w:t>
+      </w:r>
+      <w:r>
+        <w:rPr>
+          <w:rFonts w:ascii="Trebuchet MS" w:hAnsi="Trebuchet MS"/>
+        </w:rPr>
+        <w:t xml:space="preserve"> </w:t>
+      </w:r>
+      <w:r>
+        <w:rPr>
+          <w:rFonts w:ascii="Trebuchet MS" w:hAnsi="Trebuchet MS"/>
+        </w:rPr>
+        <w:t>Team</w:t>
+      </w:r>
+      <w:r>
+        <w:rPr>
+          <w:rFonts w:ascii="Trebuchet MS" w:hAnsi="Trebuchet MS"/>
+          <w:b/>
+        </w:rPr>
+        <w:t xml:space="preserve"> </w:t>
+      </w:r>
+      <w:r>
+        <w:rPr>
+          <w:rFonts w:ascii="Trebuchet MS" w:hAnsi="Trebuchet MS"/>
+        </w:rPr>
+        <w:t>Leader</w:t>
+      </w:r>
+      <w:r>
+        <w:rPr>
+          <w:rFonts w:ascii="Trebuchet MS" w:hAnsi="Trebuchet MS"/>
+          <w:b/>
+        </w:rPr>
+        <w:t xml:space="preserve">                  </w:t>
+      </w:r>
+      <w:r>
+        <w:rPr>
+          <w:rFonts w:ascii="Trebuchet MS" w:hAnsi="Trebuchet MS"/>
+          <w:b/>
+        </w:rPr>
+        <w:t xml:space="preserve">                     </w:t>
+      </w:r>
+      <w:r>
+        <w:rPr>
+          <w:rFonts w:ascii="Trebuchet MS" w:hAnsi="Trebuchet MS"/>
+          <w:b/>
+        </w:rPr>
+        <w:t>Spring 2020</w:t>
       </w:r>
     </w:p>
     <w:p>
@@ -2425,25 +2510,562 @@
         <w:rPr>
           <w:rFonts w:ascii="Trebuchet MS" w:hAnsi="Trebuchet MS"/>
           <w:b/>
-        </w:rPr>
-      </w:pPr>
-      <w:proofErr w:type="spellStart"/>
-      <w:r>
-        <w:rPr>
-          <w:rFonts w:ascii="Trebuchet MS" w:hAnsi="Trebuchet MS"/>
-          <w:sz w:val="20"/>
-          <w:szCs w:val="20"/>
-        </w:rPr>
-        <w:t>Git</w:t>
-      </w:r>
-      <w:proofErr w:type="spellEnd"/>
-      <w:r>
-        <w:rPr>
-          <w:rFonts w:ascii="Trebuchet MS" w:hAnsi="Trebuchet MS"/>
-          <w:sz w:val="20"/>
-          <w:szCs w:val="20"/>
-        </w:rPr>
-        <w:t>, Unity</w:t>
+          <w:sz w:val="20"/>
+        </w:rPr>
+      </w:pPr>
+      <w:r>
+        <w:rPr>
+          <w:rFonts w:ascii="Trebuchet MS" w:hAnsi="Trebuchet MS"/>
+          <w:sz w:val="20"/>
+        </w:rPr>
+        <w:t xml:space="preserve">Leader </w:t>
+      </w:r>
+      <w:r>
+        <w:rPr>
+          <w:rFonts w:ascii="Trebuchet MS" w:hAnsi="Trebuchet MS"/>
+          <w:sz w:val="20"/>
+        </w:rPr>
+        <w:t>of</w:t>
+      </w:r>
+      <w:r>
+        <w:rPr>
+          <w:rFonts w:ascii="Trebuchet MS" w:hAnsi="Trebuchet MS"/>
+          <w:sz w:val="20"/>
+        </w:rPr>
+        <w:t xml:space="preserve"> a team of</w:t>
+      </w:r>
+      <w:r>
+        <w:rPr>
+          <w:rFonts w:ascii="Trebuchet MS" w:hAnsi="Trebuchet MS"/>
+          <w:sz w:val="20"/>
+        </w:rPr>
+        <w:t xml:space="preserve"> programmers tasked with creating</w:t>
+      </w:r>
+      <w:r>
+        <w:rPr>
+          <w:rFonts w:ascii="Trebuchet MS" w:hAnsi="Trebuchet MS"/>
+          <w:sz w:val="20"/>
+        </w:rPr>
+        <w:t xml:space="preserve"> a semester-long web application</w:t>
+      </w:r>
+      <w:r>
+        <w:rPr>
+          <w:rFonts w:ascii="Trebuchet MS" w:hAnsi="Trebuchet MS"/>
+          <w:sz w:val="20"/>
+        </w:rPr>
+        <w:t xml:space="preserve"> project</w:t>
+      </w:r>
+    </w:p>
+    <w:p>
+      <w:pPr>
+        <w:pStyle w:val="ListParagraph"/>
+        <w:numPr>
+          <w:ilvl w:val="1"/>
+          <w:numId w:val="17"/>
+        </w:numPr>
+        <w:spacing w:line="240" w:lineRule="auto"/>
+        <w:rPr>
+          <w:rFonts w:ascii="Trebuchet MS" w:hAnsi="Trebuchet MS"/>
+          <w:b/>
+          <w:sz w:val="20"/>
+        </w:rPr>
+      </w:pPr>
+      <w:r>
+        <w:rPr>
+          <w:rFonts w:ascii="Trebuchet MS" w:hAnsi="Trebuchet MS"/>
+          <w:sz w:val="20"/>
+        </w:rPr>
+        <w:t>Implemented</w:t>
+      </w:r>
+      <w:r>
+        <w:rPr>
+          <w:rFonts w:ascii="Trebuchet MS" w:hAnsi="Trebuchet MS"/>
+          <w:sz w:val="20"/>
+        </w:rPr>
+        <w:t xml:space="preserve"> front-end</w:t>
+      </w:r>
+      <w:r>
+        <w:rPr>
+          <w:rFonts w:ascii="Trebuchet MS" w:hAnsi="Trebuchet MS"/>
+          <w:sz w:val="20"/>
+        </w:rPr>
+        <w:t xml:space="preserve"> systems</w:t>
+      </w:r>
+      <w:r>
+        <w:rPr>
+          <w:rFonts w:ascii="Trebuchet MS" w:hAnsi="Trebuchet MS"/>
+          <w:sz w:val="20"/>
+        </w:rPr>
+        <w:t xml:space="preserve"> using HTML, CSS, and JavaScript with the anime.js</w:t>
+      </w:r>
+      <w:r>
+        <w:rPr>
+          <w:rFonts w:ascii="Trebuchet MS" w:hAnsi="Trebuchet MS"/>
+          <w:sz w:val="20"/>
+        </w:rPr>
+        <w:t xml:space="preserve"> animation</w:t>
+      </w:r>
+      <w:r>
+        <w:rPr>
+          <w:rFonts w:ascii="Trebuchet MS" w:hAnsi="Trebuchet MS"/>
+          <w:sz w:val="20"/>
+        </w:rPr>
+        <w:t xml:space="preserve"> library</w:t>
+      </w:r>
+    </w:p>
+    <w:p>
+      <w:pPr>
+        <w:pStyle w:val="ListParagraph"/>
+        <w:numPr>
+          <w:ilvl w:val="0"/>
+          <w:numId w:val="17"/>
+        </w:numPr>
+        <w:spacing w:line="240" w:lineRule="auto"/>
+        <w:rPr>
+          <w:rFonts w:ascii="Trebuchet MS" w:hAnsi="Trebuchet MS"/>
+          <w:b/>
+        </w:rPr>
+      </w:pPr>
+      <w:r>
+        <w:rPr>
+          <w:rFonts w:ascii="Trebuchet MS" w:hAnsi="Trebuchet MS"/>
+          <w:b/>
+        </w:rPr>
+        <w:t>Volunteering</w:t>
+      </w:r>
+      <w:r>
+        <w:rPr>
+          <w:rFonts w:ascii="Trebuchet MS" w:hAnsi="Trebuchet MS"/>
+          <w:b/>
+        </w:rPr>
+        <w:t xml:space="preserve"> </w:t>
+      </w:r>
+      <w:r>
+        <w:rPr>
+          <w:rFonts w:ascii="Trebuchet MS" w:hAnsi="Trebuchet MS"/>
+          <w:b/>
+        </w:rPr>
+        <w:t xml:space="preserve">- </w:t>
+      </w:r>
+      <w:r>
+        <w:rPr>
+          <w:rFonts w:ascii="Trebuchet MS" w:hAnsi="Trebuchet MS"/>
+          <w:b/>
+        </w:rPr>
+        <w:t xml:space="preserve">Coding </w:t>
+      </w:r>
+      <w:r>
+        <w:rPr>
+          <w:rFonts w:ascii="Trebuchet MS" w:hAnsi="Trebuchet MS"/>
+          <w:b/>
+        </w:rPr>
+        <w:t>Lessons</w:t>
+      </w:r>
+      <w:r>
+        <w:rPr>
+          <w:rFonts w:ascii="Trebuchet MS" w:hAnsi="Trebuchet MS"/>
+          <w:b/>
+        </w:rPr>
+        <w:t xml:space="preserve"> for 5</w:t>
+      </w:r>
+      <w:r>
+        <w:rPr>
+          <w:rFonts w:ascii="Trebuchet MS" w:hAnsi="Trebuchet MS"/>
+          <w:b/>
+          <w:vertAlign w:val="superscript"/>
+        </w:rPr>
+        <w:t>th</w:t>
+      </w:r>
+      <w:r>
+        <w:rPr>
+          <w:rFonts w:ascii="Trebuchet MS" w:hAnsi="Trebuchet MS"/>
+          <w:b/>
+        </w:rPr>
+        <w:t xml:space="preserve"> </w:t>
+      </w:r>
+      <w:r>
+        <w:rPr>
+          <w:rFonts w:ascii="Trebuchet MS" w:hAnsi="Trebuchet MS"/>
+          <w:b/>
+        </w:rPr>
+        <w:t>G</w:t>
+      </w:r>
+      <w:r>
+        <w:rPr>
+          <w:rFonts w:ascii="Trebuchet MS" w:hAnsi="Trebuchet MS"/>
+          <w:b/>
+        </w:rPr>
+        <w:t xml:space="preserve">rade </w:t>
+      </w:r>
+      <w:r>
+        <w:rPr>
+          <w:rFonts w:ascii="Trebuchet MS" w:hAnsi="Trebuchet MS"/>
+          <w:b/>
+        </w:rPr>
+        <w:t>S</w:t>
+      </w:r>
+      <w:r>
+        <w:rPr>
+          <w:rFonts w:ascii="Trebuchet MS" w:hAnsi="Trebuchet MS"/>
+          <w:b/>
+        </w:rPr>
+        <w:t>tudents</w:t>
+      </w:r>
+      <w:r>
+        <w:rPr>
+          <w:rFonts w:ascii="Trebuchet MS" w:hAnsi="Trebuchet MS"/>
+        </w:rPr>
+        <w:tab/>
+      </w:r>
+      <w:r>
+        <w:rPr>
+          <w:rFonts w:ascii="Trebuchet MS" w:hAnsi="Trebuchet MS"/>
+        </w:rPr>
+        <w:tab/>
+      </w:r>
+      <w:r>
+        <w:rPr>
+          <w:rFonts w:ascii="Trebuchet MS" w:hAnsi="Trebuchet MS"/>
+        </w:rPr>
+        <w:tab/>
+        <w:t xml:space="preserve">         </w:t>
+      </w:r>
+      <w:r>
+        <w:rPr>
+          <w:rFonts w:ascii="Trebuchet MS" w:hAnsi="Trebuchet MS"/>
+          <w:b/>
+        </w:rPr>
+        <w:t xml:space="preserve">Fall 2016 </w:t>
+      </w:r>
+      <w:r>
+        <w:rPr>
+          <w:rFonts w:ascii="Trebuchet MS" w:hAnsi="Trebuchet MS"/>
+          <w:b/>
+        </w:rPr>
+        <w:t>– Spring 2019</w:t>
+      </w:r>
+    </w:p>
+    <w:p>
+      <w:pPr>
+        <w:pStyle w:val="ListParagraph"/>
+        <w:numPr>
+          <w:ilvl w:val="1"/>
+          <w:numId w:val="17"/>
+        </w:numPr>
+        <w:spacing w:line="240" w:lineRule="auto"/>
+        <w:rPr>
+          <w:rFonts w:ascii="Trebuchet MS" w:hAnsi="Trebuchet MS"/>
+          <w:sz w:val="20"/>
+          <w:szCs w:val="20"/>
+        </w:rPr>
+      </w:pPr>
+      <w:r>
+        <w:rPr>
+          <w:rFonts w:ascii="Trebuchet MS" w:hAnsi="Trebuchet MS"/>
+          <w:sz w:val="20"/>
+          <w:szCs w:val="20"/>
+        </w:rPr>
+        <w:t xml:space="preserve">Organized and prepared slideshows and code samples for the </w:t>
+      </w:r>
+      <w:r>
+        <w:rPr>
+          <w:rFonts w:ascii="Trebuchet MS" w:hAnsi="Trebuchet MS"/>
+          <w:i/>
+          <w:sz w:val="20"/>
+          <w:szCs w:val="20"/>
+        </w:rPr>
+        <w:t>Hour of Code</w:t>
+      </w:r>
+      <w:r>
+        <w:rPr>
+          <w:rFonts w:ascii="Trebuchet MS" w:hAnsi="Trebuchet MS"/>
+          <w:sz w:val="20"/>
+          <w:szCs w:val="20"/>
+        </w:rPr>
+        <w:t xml:space="preserve"> using Google Slides and repl.it</w:t>
+      </w:r>
+    </w:p>
+    <w:p>
+      <w:pPr>
+        <w:pStyle w:val="ListParagraph"/>
+        <w:numPr>
+          <w:ilvl w:val="1"/>
+          <w:numId w:val="17"/>
+        </w:numPr>
+        <w:spacing w:line="240" w:lineRule="auto"/>
+        <w:rPr>
+          <w:rFonts w:ascii="Trebuchet MS" w:hAnsi="Trebuchet MS"/>
+          <w:sz w:val="20"/>
+          <w:szCs w:val="20"/>
+        </w:rPr>
+      </w:pPr>
+      <w:r>
+        <w:rPr>
+          <w:rFonts w:ascii="Trebuchet MS" w:hAnsi="Trebuchet MS"/>
+          <w:sz w:val="20"/>
+          <w:szCs w:val="20"/>
+        </w:rPr>
+        <w:t xml:space="preserve">Taught lessons covering </w:t>
+      </w:r>
+      <w:r>
+        <w:rPr>
+          <w:rFonts w:ascii="Trebuchet MS" w:hAnsi="Trebuchet MS"/>
+          <w:sz w:val="20"/>
+          <w:szCs w:val="20"/>
+        </w:rPr>
+        <w:t>various programming concepts such as AI, cryptography, and</w:t>
+      </w:r>
+      <w:r>
+        <w:rPr>
+          <w:rFonts w:ascii="Trebuchet MS" w:hAnsi="Trebuchet MS"/>
+          <w:sz w:val="20"/>
+          <w:szCs w:val="20"/>
+        </w:rPr>
+        <w:t xml:space="preserve"> </w:t>
+      </w:r>
+      <w:r>
+        <w:rPr>
+          <w:rFonts w:ascii="Trebuchet MS" w:hAnsi="Trebuchet MS"/>
+          <w:sz w:val="20"/>
+          <w:szCs w:val="20"/>
+        </w:rPr>
+        <w:t>binary</w:t>
+      </w:r>
+      <w:r>
+        <w:rPr>
+          <w:rFonts w:ascii="Trebuchet MS" w:hAnsi="Trebuchet MS"/>
+          <w:sz w:val="20"/>
+          <w:szCs w:val="20"/>
+        </w:rPr>
+        <w:t xml:space="preserve"> numbers</w:t>
+      </w:r>
+    </w:p>
+    <w:p>
+      <w:pPr>
+        <w:pStyle w:val="ListParagraph"/>
+        <w:numPr>
+          <w:ilvl w:val="0"/>
+          <w:numId w:val="17"/>
+        </w:numPr>
+        <w:spacing w:line="240" w:lineRule="auto"/>
+        <w:rPr>
+          <w:rFonts w:ascii="Trebuchet MS" w:hAnsi="Trebuchet MS"/>
+          <w:b/>
+        </w:rPr>
+      </w:pPr>
+      <w:r>
+        <w:rPr>
+          <w:rFonts w:ascii="Trebuchet MS" w:hAnsi="Trebuchet MS"/>
+          <w:b/>
+        </w:rPr>
+        <w:t xml:space="preserve">Personal Project - </w:t>
+      </w:r>
+      <w:r>
+        <w:rPr>
+          <w:rFonts w:ascii="Trebuchet MS" w:hAnsi="Trebuchet MS"/>
+          <w:b/>
+        </w:rPr>
+        <w:t xml:space="preserve">Music Visualizer                                                                    </w:t>
+      </w:r>
+      <w:r>
+        <w:rPr>
+          <w:rFonts w:ascii="Trebuchet MS" w:hAnsi="Trebuchet MS"/>
+          <w:b/>
+        </w:rPr>
+        <w:t xml:space="preserve">                </w:t>
+      </w:r>
+      <w:r>
+        <w:rPr>
+          <w:rFonts w:ascii="Trebuchet MS" w:hAnsi="Trebuchet MS"/>
+          <w:b/>
+        </w:rPr>
+        <w:t>Summer 2018</w:t>
+      </w:r>
+    </w:p>
+    <w:p>
+      <w:pPr>
+        <w:pStyle w:val="ListParagraph"/>
+        <w:numPr>
+          <w:ilvl w:val="1"/>
+          <w:numId w:val="17"/>
+        </w:numPr>
+        <w:spacing w:line="240" w:lineRule="auto"/>
+        <w:rPr>
+          <w:rFonts w:ascii="Trebuchet MS" w:hAnsi="Trebuchet MS"/>
+          <w:sz w:val="20"/>
+          <w:szCs w:val="20"/>
+        </w:rPr>
+      </w:pPr>
+      <w:r>
+        <w:rPr>
+          <w:rFonts w:ascii="Trebuchet MS" w:hAnsi="Trebuchet MS"/>
+          <w:sz w:val="20"/>
+          <w:szCs w:val="20"/>
+        </w:rPr>
+        <w:t>Created a webpage to visualize the waveform of any given .mp3 file</w:t>
+      </w:r>
+    </w:p>
+    <w:p>
+      <w:pPr>
+        <w:pStyle w:val="ListParagraph"/>
+        <w:numPr>
+          <w:ilvl w:val="1"/>
+          <w:numId w:val="17"/>
+        </w:numPr>
+        <w:spacing w:after="40" w:line="240" w:lineRule="auto"/>
+        <w:rPr>
+          <w:rFonts w:ascii="Trebuchet MS" w:hAnsi="Trebuchet MS"/>
+          <w:sz w:val="20"/>
+          <w:szCs w:val="20"/>
+        </w:rPr>
+      </w:pPr>
+      <w:r>
+        <w:rPr>
+          <w:rFonts w:ascii="Trebuchet MS" w:hAnsi="Trebuchet MS"/>
+          <w:sz w:val="20"/>
+          <w:szCs w:val="20"/>
+        </w:rPr>
+        <w:t xml:space="preserve">Used HTML, CSS, and </w:t>
+      </w:r>
+      <w:r>
+        <w:rPr>
+          <w:rFonts w:ascii="Trebuchet MS" w:hAnsi="Trebuchet MS"/>
+          <w:sz w:val="20"/>
+          <w:szCs w:val="20"/>
+        </w:rPr>
+        <w:t xml:space="preserve">JavaScript </w:t>
+      </w:r>
+      <w:r>
+        <w:rPr>
+          <w:rFonts w:ascii="Trebuchet MS" w:hAnsi="Trebuchet MS"/>
+          <w:sz w:val="20"/>
+          <w:szCs w:val="20"/>
+        </w:rPr>
+        <w:t>with</w:t>
+      </w:r>
+      <w:r>
+        <w:rPr>
+          <w:rFonts w:ascii="Trebuchet MS" w:hAnsi="Trebuchet MS"/>
+          <w:sz w:val="20"/>
+          <w:szCs w:val="20"/>
+        </w:rPr>
+        <w:t xml:space="preserve"> the Web Audio API</w:t>
+      </w:r>
+      <w:r>
+        <w:rPr>
+          <w:rFonts w:ascii="Trebuchet MS" w:hAnsi="Trebuchet MS"/>
+          <w:sz w:val="20"/>
+          <w:szCs w:val="20"/>
+        </w:rPr>
+        <w:t xml:space="preserve"> to display dynamic graphics </w:t>
+      </w:r>
+    </w:p>
+    <w:p>
+      <w:pPr>
+        <w:spacing w:after="40" w:line="240" w:lineRule="auto"/>
+        <w:rPr>
+          <w:rFonts w:ascii="Trebuchet MS" w:hAnsi="Trebuchet MS"/>
+          <w:sz w:val="4"/>
+          <w:szCs w:val="4"/>
+        </w:rPr>
+      </w:pPr>
+      <w:r>
+        <w:rPr>
+          <w:rFonts w:ascii="Trebuchet MS" w:hAnsi="Trebuchet MS"/>
+          <w:sz w:val="4"/>
+          <w:szCs w:val="4"/>
+        </w:rPr>
+        <w:pict>
+          <v:rect id="_x0000_i1025" style="width:583.2pt;height:1pt" o:hralign="center" o:hrstd="t" o:hrnoshade="t" o:hr="t" fillcolor="#2e74b5 [2404]" stroked="f"/>
+        </w:pict>
+      </w:r>
+    </w:p>
+    <w:p>
+      <w:pPr>
+        <w:pStyle w:val="ListParagraph"/>
+        <w:numPr>
+          <w:ilvl w:val="0"/>
+          <w:numId w:val="19"/>
+        </w:numPr>
+        <w:spacing w:after="40" w:line="240" w:lineRule="auto"/>
+        <w:rPr>
+          <w:rFonts w:ascii="Trebuchet MS" w:hAnsi="Trebuchet MS"/>
+          <w:b/>
+          <w:color w:val="2E74B5" w:themeColor="accent1" w:themeShade="BF"/>
+          <w:sz w:val="24"/>
+          <w:szCs w:val="24"/>
+        </w:rPr>
+      </w:pPr>
+      <w:r>
+        <w:rPr>
+          <w:rFonts w:ascii="Trebuchet MS" w:hAnsi="Trebuchet MS"/>
+          <w:b/>
+          <w:color w:val="2E74B5" w:themeColor="accent1" w:themeShade="BF"/>
+          <w:sz w:val="24"/>
+          <w:szCs w:val="24"/>
+        </w:rPr>
+        <w:t>SKILLS</w:t>
+      </w:r>
+    </w:p>
+    <w:p>
+      <w:pPr>
+        <w:pStyle w:val="ListParagraph"/>
+        <w:numPr>
+          <w:ilvl w:val="0"/>
+          <w:numId w:val="17"/>
+        </w:numPr>
+        <w:spacing w:line="240" w:lineRule="auto"/>
+        <w:rPr>
+          <w:rFonts w:ascii="Trebuchet MS" w:hAnsi="Trebuchet MS"/>
+          <w:b/>
+        </w:rPr>
+      </w:pPr>
+      <w:r>
+        <w:rPr>
+          <w:rFonts w:ascii="Trebuchet MS" w:hAnsi="Trebuchet MS"/>
+          <w:b/>
+        </w:rPr>
+        <w:t xml:space="preserve">Programming Languages                                                                                                                                             </w:t>
+      </w:r>
+    </w:p>
+    <w:p>
+      <w:pPr>
+        <w:pStyle w:val="ListParagraph"/>
+        <w:numPr>
+          <w:ilvl w:val="1"/>
+          <w:numId w:val="17"/>
+        </w:numPr>
+        <w:spacing w:line="240" w:lineRule="auto"/>
+        <w:rPr>
+          <w:rFonts w:ascii="Trebuchet MS" w:hAnsi="Trebuchet MS"/>
+          <w:i/>
+          <w:sz w:val="20"/>
+          <w:szCs w:val="20"/>
+        </w:rPr>
+      </w:pPr>
+      <w:r>
+        <w:rPr>
+          <w:rFonts w:ascii="Trebuchet MS" w:hAnsi="Trebuchet MS"/>
+          <w:sz w:val="20"/>
+          <w:szCs w:val="20"/>
+        </w:rPr>
+        <w:t xml:space="preserve">C++, </w:t>
+      </w:r>
+      <w:r>
+        <w:rPr>
+          <w:rFonts w:ascii="Trebuchet MS" w:hAnsi="Trebuchet MS"/>
+          <w:sz w:val="20"/>
+          <w:szCs w:val="20"/>
+        </w:rPr>
+        <w:t xml:space="preserve">C#, </w:t>
+      </w:r>
+      <w:r>
+        <w:rPr>
+          <w:rFonts w:ascii="Trebuchet MS" w:hAnsi="Trebuchet MS"/>
+          <w:sz w:val="20"/>
+          <w:szCs w:val="20"/>
+        </w:rPr>
+        <w:t>Java</w:t>
       </w:r>
       <w:r>
         <w:rPr>
@@ -2459,7 +3081,114 @@
           <w:sz w:val="20"/>
           <w:szCs w:val="20"/>
         </w:rPr>
-        <w:t>OpenGL, GLSL, Android Studio, Node.js</w:t>
+        <w:t>JavaScript</w:t>
+      </w:r>
+      <w:r>
+        <w:rPr>
+          <w:rFonts w:ascii="Trebuchet MS" w:hAnsi="Trebuchet MS"/>
+          <w:sz w:val="20"/>
+          <w:szCs w:val="20"/>
+        </w:rPr>
+        <w:t>,</w:t>
+      </w:r>
+      <w:r>
+        <w:rPr>
+          <w:rFonts w:ascii="Trebuchet MS" w:hAnsi="Trebuchet MS"/>
+          <w:sz w:val="20"/>
+          <w:szCs w:val="20"/>
+        </w:rPr>
+        <w:t xml:space="preserve"> </w:t>
+      </w:r>
+      <w:r>
+        <w:rPr>
+          <w:rFonts w:ascii="Trebuchet MS" w:hAnsi="Trebuchet MS"/>
+          <w:sz w:val="20"/>
+          <w:szCs w:val="20"/>
+        </w:rPr>
+        <w:t>HTML, CSS, Python, x86 Assembly</w:t>
+      </w:r>
+    </w:p>
+    <w:p>
+      <w:pPr>
+        <w:pStyle w:val="ListParagraph"/>
+        <w:numPr>
+          <w:ilvl w:val="0"/>
+          <w:numId w:val="17"/>
+        </w:numPr>
+        <w:spacing w:line="240" w:lineRule="auto"/>
+        <w:rPr>
+          <w:rFonts w:ascii="Trebuchet MS" w:hAnsi="Trebuchet MS"/>
+          <w:b/>
+        </w:rPr>
+      </w:pPr>
+      <w:r>
+        <w:rPr>
+          <w:rFonts w:ascii="Trebuchet MS" w:hAnsi="Trebuchet MS"/>
+          <w:b/>
+        </w:rPr>
+        <w:t>Software</w:t>
+      </w:r>
+    </w:p>
+    <w:p>
+      <w:pPr>
+        <w:pStyle w:val="ListParagraph"/>
+        <w:numPr>
+          <w:ilvl w:val="1"/>
+          <w:numId w:val="17"/>
+        </w:numPr>
+        <w:spacing w:line="240" w:lineRule="auto"/>
+        <w:rPr>
+          <w:rFonts w:ascii="Trebuchet MS" w:hAnsi="Trebuchet MS"/>
+          <w:b/>
+        </w:rPr>
+      </w:pPr>
+      <w:r>
+        <w:rPr>
+          <w:rFonts w:ascii="Trebuchet MS" w:hAnsi="Trebuchet MS"/>
+          <w:sz w:val="20"/>
+          <w:szCs w:val="20"/>
+        </w:rPr>
+        <w:t>Unity</w:t>
+      </w:r>
+      <w:r>
+        <w:rPr>
+          <w:rFonts w:ascii="Trebuchet MS" w:hAnsi="Trebuchet MS"/>
+          <w:sz w:val="20"/>
+          <w:szCs w:val="20"/>
+        </w:rPr>
+        <w:t>, Unreal Engine 4, Unreal Blueprints,</w:t>
+      </w:r>
+      <w:r>
+        <w:rPr>
+          <w:rFonts w:ascii="Trebuchet MS" w:hAnsi="Trebuchet MS"/>
+          <w:sz w:val="20"/>
+          <w:szCs w:val="20"/>
+        </w:rPr>
+        <w:t xml:space="preserve"> </w:t>
+      </w:r>
+      <w:r>
+        <w:rPr>
+          <w:rFonts w:ascii="Trebuchet MS" w:hAnsi="Trebuchet MS"/>
+          <w:sz w:val="20"/>
+          <w:szCs w:val="20"/>
+        </w:rPr>
+        <w:t>Git,</w:t>
+      </w:r>
+      <w:r>
+        <w:rPr>
+          <w:rFonts w:ascii="Trebuchet MS" w:hAnsi="Trebuchet MS"/>
+          <w:sz w:val="20"/>
+          <w:szCs w:val="20"/>
+        </w:rPr>
+        <w:t xml:space="preserve"> Perforce,</w:t>
+      </w:r>
+      <w:r>
+        <w:rPr>
+          <w:rFonts w:ascii="Trebuchet MS" w:hAnsi="Trebuchet MS"/>
+          <w:sz w:val="20"/>
+          <w:szCs w:val="20"/>
+        </w:rPr>
+        <w:t xml:space="preserve"> OpenGL, GLSL, Node.js</w:t>
       </w:r>
     </w:p>
     <w:sectPr>
@@ -2473,12 +3202,62 @@
 </w:document>
 </file>
 
+<file path=word/endnotes.xml><?xml version="1.0" encoding="utf-8"?>
+<w:endnotes xmlns:wpc="http://schemas.microsoft.com/office/word/2010/wordprocessingCanvas" xmlns:mc="http://schemas.openxmlformats.org/markup-compatibility/2006" xmlns:o="urn:schemas-microsoft-com:office:office" xmlns:r="http://schemas.openxmlformats.org/officeDocument/2006/relationships" xmlns:m="http://schemas.openxmlformats.org/officeDocument/2006/math" xmlns:v="urn:schemas-microsoft-com:vml" xmlns:wp14="http://schemas.microsoft.com/office/word/2010/wordprocessingDrawing" xmlns:wp="http://schemas.openxmlformats.org/drawingml/2006/wordprocessingDrawing" xmlns:w10="urn:schemas-microsoft-com:office:word" xmlns:w="http://schemas.openxmlformats.org/wordprocessingml/2006/main" xmlns:w14="http://schemas.microsoft.com/office/word/2010/wordml" xmlns:w15="http://schemas.microsoft.com/office/word/2012/wordml" xmlns:wpg="http://schemas.microsoft.com/office/word/2010/wordprocessingGroup" xmlns:wpi="http://schemas.microsoft.com/office/word/2010/wordprocessingInk" xmlns:wne="http://schemas.microsoft.com/office/word/2006/wordml" xmlns:wps="http://schemas.microsoft.com/office/word/2010/wordprocessingShape" mc:Ignorable="w14 w15 wp14">
+  <w:endnote w:type="separator" w:id="-1">
+    <w:p>
+      <w:pPr>
+        <w:spacing w:after="0" w:line="240" w:lineRule="auto"/>
+      </w:pPr>
+      <w:r>
+        <w:separator/>
+      </w:r>
+    </w:p>
+  </w:endnote>
+  <w:endnote w:type="continuationSeparator" w:id="0">
+    <w:p>
+      <w:pPr>
+        <w:spacing w:after="0" w:line="240" w:lineRule="auto"/>
+      </w:pPr>
+      <w:r>
+        <w:continuationSeparator/>
+      </w:r>
+    </w:p>
+  </w:endnote>
+</w:endnotes>
+</file>
+
+<file path=word/footnotes.xml><?xml version="1.0" encoding="utf-8"?>
+<w:footnotes xmlns:wpc="http://schemas.microsoft.com/office/word/2010/wordprocessingCanvas" xmlns:mc="http://schemas.openxmlformats.org/markup-compatibility/2006" xmlns:o="urn:schemas-microsoft-com:office:office" xmlns:r="http://schemas.openxmlformats.org/officeDocument/2006/relationships" xmlns:m="http://schemas.openxmlformats.org/officeDocument/2006/math" xmlns:v="urn:schemas-microsoft-com:vml" xmlns:wp14="http://schemas.microsoft.com/office/word/2010/wordprocessingDrawing" xmlns:wp="http://schemas.openxmlformats.org/drawingml/2006/wordprocessingDrawing" xmlns:w10="urn:schemas-microsoft-com:office:word" xmlns:w="http://schemas.openxmlformats.org/wordprocessingml/2006/main" xmlns:w14="http://schemas.microsoft.com/office/word/2010/wordml" xmlns:w15="http://schemas.microsoft.com/office/word/2012/wordml" xmlns:wpg="http://schemas.microsoft.com/office/word/2010/wordprocessingGroup" xmlns:wpi="http://schemas.microsoft.com/office/word/2010/wordprocessingInk" xmlns:wne="http://schemas.microsoft.com/office/word/2006/wordml" xmlns:wps="http://schemas.microsoft.com/office/word/2010/wordprocessingShape" mc:Ignorable="w14 w15 wp14">
+  <w:footnote w:type="separator" w:id="-1">
+    <w:p>
+      <w:pPr>
+        <w:spacing w:after="0" w:line="240" w:lineRule="auto"/>
+      </w:pPr>
+      <w:r>
+        <w:separator/>
+      </w:r>
+    </w:p>
+  </w:footnote>
+  <w:footnote w:type="continuationSeparator" w:id="0">
+    <w:p>
+      <w:pPr>
+        <w:spacing w:after="0" w:line="240" w:lineRule="auto"/>
+      </w:pPr>
+      <w:r>
+        <w:continuationSeparator/>
+      </w:r>
+    </w:p>
+  </w:footnote>
+</w:footnotes>
+</file>
+
 <file path=word/numbering.xml><?xml version="1.0" encoding="utf-8"?>
 <w:numbering xmlns:wpc="http://schemas.microsoft.com/office/word/2010/wordprocessingCanvas" xmlns:mc="http://schemas.openxmlformats.org/markup-compatibility/2006" xmlns:o="urn:schemas-microsoft-com:office:office" xmlns:r="http://schemas.openxmlformats.org/officeDocument/2006/relationships" xmlns:m="http://schemas.openxmlformats.org/officeDocument/2006/math" xmlns:v="urn:schemas-microsoft-com:vml" xmlns:wp14="http://schemas.microsoft.com/office/word/2010/wordprocessingDrawing" xmlns:wp="http://schemas.openxmlformats.org/drawingml/2006/wordprocessingDrawing" xmlns:w10="urn:schemas-microsoft-com:office:word" xmlns:w="http://schemas.openxmlformats.org/wordprocessingml/2006/main" xmlns:w14="http://schemas.microsoft.com/office/word/2010/wordml" xmlns:w15="http://schemas.microsoft.com/office/word/2012/wordml" xmlns:wpg="http://schemas.microsoft.com/office/word/2010/wordprocessingGroup" xmlns:wpi="http://schemas.microsoft.com/office/word/2010/wordprocessingInk" xmlns:wne="http://schemas.microsoft.com/office/word/2006/wordml" xmlns:wps="http://schemas.microsoft.com/office/word/2010/wordprocessingShape" mc:Ignorable="w14 w15 wp14">
   <w:abstractNum w:abstractNumId="0" w15:restartNumberingAfterBreak="0">
     <w:nsid w:val="07737DF6"/>
     <w:multiLevelType w:val="hybridMultilevel"/>
-    <w:tmpl w:val="4BEAE3F4"/>
+    <w:tmpl w:val="06C296BC"/>
     <w:lvl w:ilvl="0" w:tplc="04090001">
       <w:start w:val="1"/>
       <w:numFmt w:val="bullet"/>
@@ -2503,7 +3282,7 @@
         <w:rFonts w:ascii="Courier New" w:hAnsi="Courier New" w:cs="Courier New" w:hint="default"/>
       </w:rPr>
     </w:lvl>
-    <w:lvl w:ilvl="2" w:tplc="04090005" w:tentative="1">
+    <w:lvl w:ilvl="2" w:tplc="04090005">
       <w:start w:val="1"/>
       <w:numFmt w:val="bullet"/>
       <w:lvlText w:val=""/>
@@ -2930,7 +3709,7 @@
   <w:abstractNum w:abstractNumId="4" w15:restartNumberingAfterBreak="0">
     <w:nsid w:val="211D11BA"/>
     <w:multiLevelType w:val="hybridMultilevel"/>
-    <w:tmpl w:val="FB0E0220"/>
+    <w:tmpl w:val="B762A24C"/>
     <w:lvl w:ilvl="0" w:tplc="0409000B">
       <w:start w:val="1"/>
       <w:numFmt w:val="bullet"/>
@@ -2943,28 +3722,28 @@
         <w:rFonts w:ascii="Wingdings" w:hAnsi="Wingdings" w:hint="default"/>
       </w:rPr>
     </w:lvl>
-    <w:lvl w:ilvl="1" w:tplc="04090003" w:tentative="1">
+    <w:lvl w:ilvl="1" w:tplc="04090001">
+      <w:start w:val="1"/>
+      <w:numFmt w:val="bullet"/>
+      <w:lvlText w:val=""/>
+      <w:lvlJc w:val="left"/>
+      <w:pPr>
+        <w:ind w:left="1440" w:hanging="360"/>
+      </w:pPr>
+      <w:rPr>
+        <w:rFonts w:ascii="Symbol" w:hAnsi="Symbol" w:hint="default"/>
+      </w:rPr>
+    </w:lvl>
+    <w:lvl w:ilvl="2" w:tplc="04090003">
       <w:start w:val="1"/>
       <w:numFmt w:val="bullet"/>
       <w:lvlText w:val="o"/>
       <w:lvlJc w:val="left"/>
       <w:pPr>
-        <w:ind w:left="1440" w:hanging="360"/>
+        <w:ind w:left="2160" w:hanging="360"/>
       </w:pPr>
       <w:rPr>
         <w:rFonts w:ascii="Courier New" w:hAnsi="Courier New" w:cs="Courier New" w:hint="default"/>
-      </w:rPr>
-    </w:lvl>
-    <w:lvl w:ilvl="2" w:tplc="04090005" w:tentative="1">
-      <w:start w:val="1"/>
-      <w:numFmt w:val="bullet"/>
-      <w:lvlText w:val=""/>
-      <w:lvlJc w:val="left"/>
-      <w:pPr>
-        <w:ind w:left="2160" w:hanging="360"/>
-      </w:pPr>
-      <w:rPr>
-        <w:rFonts w:ascii="Wingdings" w:hAnsi="Wingdings" w:hint="default"/>
       </w:rPr>
     </w:lvl>
     <w:lvl w:ilvl="3" w:tplc="04090001" w:tentative="1">
@@ -3154,6 +3933,119 @@
     </w:lvl>
   </w:abstractNum>
   <w:abstractNum w:abstractNumId="6" w15:restartNumberingAfterBreak="0">
+    <w:nsid w:val="25821631"/>
+    <w:multiLevelType w:val="hybridMultilevel"/>
+    <w:tmpl w:val="049079C0"/>
+    <w:lvl w:ilvl="0" w:tplc="04090009">
+      <w:start w:val="1"/>
+      <w:numFmt w:val="bullet"/>
+      <w:lvlText w:val=""/>
+      <w:lvlJc w:val="left"/>
+      <w:pPr>
+        <w:ind w:left="1710" w:hanging="360"/>
+      </w:pPr>
+      <w:rPr>
+        <w:rFonts w:ascii="Wingdings" w:hAnsi="Wingdings" w:hint="default"/>
+      </w:rPr>
+    </w:lvl>
+    <w:lvl w:ilvl="1" w:tplc="04090003">
+      <w:start w:val="1"/>
+      <w:numFmt w:val="bullet"/>
+      <w:lvlText w:val="o"/>
+      <w:lvlJc w:val="left"/>
+      <w:pPr>
+        <w:ind w:left="2520" w:hanging="360"/>
+      </w:pPr>
+      <w:rPr>
+        <w:rFonts w:ascii="Courier New" w:hAnsi="Courier New" w:cs="Courier New" w:hint="default"/>
+      </w:rPr>
+    </w:lvl>
+    <w:lvl w:ilvl="2" w:tplc="04090005" w:tentative="1">
+      <w:start w:val="1"/>
+      <w:numFmt w:val="bullet"/>
+      <w:lvlText w:val=""/>
+      <w:lvlJc w:val="left"/>
+      <w:pPr>
+        <w:ind w:left="3330" w:hanging="360"/>
+      </w:pPr>
+      <w:rPr>
+        <w:rFonts w:ascii="Wingdings" w:hAnsi="Wingdings" w:hint="default"/>
+      </w:rPr>
+    </w:lvl>
+    <w:lvl w:ilvl="3" w:tplc="04090001" w:tentative="1">
+      <w:start w:val="1"/>
+      <w:numFmt w:val="bullet"/>
+      <w:lvlText w:val=""/>
+      <w:lvlJc w:val="left"/>
+      <w:pPr>
+        <w:ind w:left="4050" w:hanging="360"/>
+      </w:pPr>
+      <w:rPr>
+        <w:rFonts w:ascii="Symbol" w:hAnsi="Symbol" w:hint="default"/>
+      </w:rPr>
+    </w:lvl>
+    <w:lvl w:ilvl="4" w:tplc="04090003" w:tentative="1">
+      <w:start w:val="1"/>
+      <w:numFmt w:val="bullet"/>
+      <w:lvlText w:val="o"/>
+      <w:lvlJc w:val="left"/>
+      <w:pPr>
+        <w:ind w:left="4770" w:hanging="360"/>
+      </w:pPr>
+      <w:rPr>
+        <w:rFonts w:ascii="Courier New" w:hAnsi="Courier New" w:cs="Courier New" w:hint="default"/>
+      </w:rPr>
+    </w:lvl>
+    <w:lvl w:ilvl="5" w:tplc="04090005" w:tentative="1">
+      <w:start w:val="1"/>
+      <w:numFmt w:val="bullet"/>
+      <w:lvlText w:val=""/>
+      <w:lvlJc w:val="left"/>
+      <w:pPr>
+        <w:ind w:left="5490" w:hanging="360"/>
+      </w:pPr>
+      <w:rPr>
+        <w:rFonts w:ascii="Wingdings" w:hAnsi="Wingdings" w:hint="default"/>
+      </w:rPr>
+    </w:lvl>
+    <w:lvl w:ilvl="6" w:tplc="04090001" w:tentative="1">
+      <w:start w:val="1"/>
+      <w:numFmt w:val="bullet"/>
+      <w:lvlText w:val=""/>
+      <w:lvlJc w:val="left"/>
+      <w:pPr>
+        <w:ind w:left="6210" w:hanging="360"/>
+      </w:pPr>
+      <w:rPr>
+        <w:rFonts w:ascii="Symbol" w:hAnsi="Symbol" w:hint="default"/>
+      </w:rPr>
+    </w:lvl>
+    <w:lvl w:ilvl="7" w:tplc="04090003" w:tentative="1">
+      <w:start w:val="1"/>
+      <w:numFmt w:val="bullet"/>
+      <w:lvlText w:val="o"/>
+      <w:lvlJc w:val="left"/>
+      <w:pPr>
+        <w:ind w:left="6930" w:hanging="360"/>
+      </w:pPr>
+      <w:rPr>
+        <w:rFonts w:ascii="Courier New" w:hAnsi="Courier New" w:cs="Courier New" w:hint="default"/>
+      </w:rPr>
+    </w:lvl>
+    <w:lvl w:ilvl="8" w:tplc="04090005" w:tentative="1">
+      <w:start w:val="1"/>
+      <w:numFmt w:val="bullet"/>
+      <w:lvlText w:val=""/>
+      <w:lvlJc w:val="left"/>
+      <w:pPr>
+        <w:ind w:left="7650" w:hanging="360"/>
+      </w:pPr>
+      <w:rPr>
+        <w:rFonts w:ascii="Wingdings" w:hAnsi="Wingdings" w:hint="default"/>
+      </w:rPr>
+    </w:lvl>
+  </w:abstractNum>
+  <w:abstractNum w:abstractNumId="7" w15:restartNumberingAfterBreak="0">
     <w:nsid w:val="2ECF049F"/>
     <w:multiLevelType w:val="hybridMultilevel"/>
     <w:tmpl w:val="05FCDB1A"/>
@@ -3266,7 +4158,7 @@
       </w:rPr>
     </w:lvl>
   </w:abstractNum>
-  <w:abstractNum w:abstractNumId="7" w15:restartNumberingAfterBreak="0">
+  <w:abstractNum w:abstractNumId="8" w15:restartNumberingAfterBreak="0">
     <w:nsid w:val="34142622"/>
     <w:multiLevelType w:val="hybridMultilevel"/>
     <w:tmpl w:val="5630EBDE"/>
@@ -3379,7 +4271,120 @@
       </w:rPr>
     </w:lvl>
   </w:abstractNum>
-  <w:abstractNum w:abstractNumId="8" w15:restartNumberingAfterBreak="0">
+  <w:abstractNum w:abstractNumId="9" w15:restartNumberingAfterBreak="0">
+    <w:nsid w:val="358F72E5"/>
+    <w:multiLevelType w:val="hybridMultilevel"/>
+    <w:tmpl w:val="11705D6A"/>
+    <w:lvl w:ilvl="0" w:tplc="04090001">
+      <w:start w:val="1"/>
+      <w:numFmt w:val="bullet"/>
+      <w:lvlText w:val=""/>
+      <w:lvlJc w:val="left"/>
+      <w:pPr>
+        <w:ind w:left="1080" w:hanging="360"/>
+      </w:pPr>
+      <w:rPr>
+        <w:rFonts w:ascii="Symbol" w:hAnsi="Symbol" w:hint="default"/>
+      </w:rPr>
+    </w:lvl>
+    <w:lvl w:ilvl="1" w:tplc="04090003" w:tentative="1">
+      <w:start w:val="1"/>
+      <w:numFmt w:val="bullet"/>
+      <w:lvlText w:val="o"/>
+      <w:lvlJc w:val="left"/>
+      <w:pPr>
+        <w:ind w:left="1800" w:hanging="360"/>
+      </w:pPr>
+      <w:rPr>
+        <w:rFonts w:ascii="Courier New" w:hAnsi="Courier New" w:cs="Courier New" w:hint="default"/>
+      </w:rPr>
+    </w:lvl>
+    <w:lvl w:ilvl="2" w:tplc="04090005" w:tentative="1">
+      <w:start w:val="1"/>
+      <w:numFmt w:val="bullet"/>
+      <w:lvlText w:val=""/>
+      <w:lvlJc w:val="left"/>
+      <w:pPr>
+        <w:ind w:left="2520" w:hanging="360"/>
+      </w:pPr>
+      <w:rPr>
+        <w:rFonts w:ascii="Wingdings" w:hAnsi="Wingdings" w:hint="default"/>
+      </w:rPr>
+    </w:lvl>
+    <w:lvl w:ilvl="3" w:tplc="04090001" w:tentative="1">
+      <w:start w:val="1"/>
+      <w:numFmt w:val="bullet"/>
+      <w:lvlText w:val=""/>
+      <w:lvlJc w:val="left"/>
+      <w:pPr>
+        <w:ind w:left="3240" w:hanging="360"/>
+      </w:pPr>
+      <w:rPr>
+        <w:rFonts w:ascii="Symbol" w:hAnsi="Symbol" w:hint="default"/>
+      </w:rPr>
+    </w:lvl>
+    <w:lvl w:ilvl="4" w:tplc="04090003" w:tentative="1">
+      <w:start w:val="1"/>
+      <w:numFmt w:val="bullet"/>
+      <w:lvlText w:val="o"/>
+      <w:lvlJc w:val="left"/>
+      <w:pPr>
+        <w:ind w:left="3960" w:hanging="360"/>
+      </w:pPr>
+      <w:rPr>
+        <w:rFonts w:ascii="Courier New" w:hAnsi="Courier New" w:cs="Courier New" w:hint="default"/>
+      </w:rPr>
+    </w:lvl>
+    <w:lvl w:ilvl="5" w:tplc="04090005" w:tentative="1">
+      <w:start w:val="1"/>
+      <w:numFmt w:val="bullet"/>
+      <w:lvlText w:val=""/>
+      <w:lvlJc w:val="left"/>
+      <w:pPr>
+        <w:ind w:left="4680" w:hanging="360"/>
+      </w:pPr>
+      <w:rPr>
+        <w:rFonts w:ascii="Wingdings" w:hAnsi="Wingdings" w:hint="default"/>
+      </w:rPr>
+    </w:lvl>
+    <w:lvl w:ilvl="6" w:tplc="04090001" w:tentative="1">
+      <w:start w:val="1"/>
+      <w:numFmt w:val="bullet"/>
+      <w:lvlText w:val=""/>
+      <w:lvlJc w:val="left"/>
+      <w:pPr>
+        <w:ind w:left="5400" w:hanging="360"/>
+      </w:pPr>
+      <w:rPr>
+        <w:rFonts w:ascii="Symbol" w:hAnsi="Symbol" w:hint="default"/>
+      </w:rPr>
+    </w:lvl>
+    <w:lvl w:ilvl="7" w:tplc="04090003" w:tentative="1">
+      <w:start w:val="1"/>
+      <w:numFmt w:val="bullet"/>
+      <w:lvlText w:val="o"/>
+      <w:lvlJc w:val="left"/>
+      <w:pPr>
+        <w:ind w:left="6120" w:hanging="360"/>
+      </w:pPr>
+      <w:rPr>
+        <w:rFonts w:ascii="Courier New" w:hAnsi="Courier New" w:cs="Courier New" w:hint="default"/>
+      </w:rPr>
+    </w:lvl>
+    <w:lvl w:ilvl="8" w:tplc="04090005" w:tentative="1">
+      <w:start w:val="1"/>
+      <w:numFmt w:val="bullet"/>
+      <w:lvlText w:val=""/>
+      <w:lvlJc w:val="left"/>
+      <w:pPr>
+        <w:ind w:left="6840" w:hanging="360"/>
+      </w:pPr>
+      <w:rPr>
+        <w:rFonts w:ascii="Wingdings" w:hAnsi="Wingdings" w:hint="default"/>
+      </w:rPr>
+    </w:lvl>
+  </w:abstractNum>
+  <w:abstractNum w:abstractNumId="10" w15:restartNumberingAfterBreak="0">
     <w:nsid w:val="37230951"/>
     <w:multiLevelType w:val="hybridMultilevel"/>
     <w:tmpl w:val="331AE046"/>
@@ -3492,7 +4497,7 @@
       </w:rPr>
     </w:lvl>
   </w:abstractNum>
-  <w:abstractNum w:abstractNumId="9" w15:restartNumberingAfterBreak="0">
+  <w:abstractNum w:abstractNumId="11" w15:restartNumberingAfterBreak="0">
     <w:nsid w:val="3B2A7664"/>
     <w:multiLevelType w:val="hybridMultilevel"/>
     <w:tmpl w:val="798A262A"/>
@@ -3605,7 +4610,7 @@
       </w:rPr>
     </w:lvl>
   </w:abstractNum>
-  <w:abstractNum w:abstractNumId="10" w15:restartNumberingAfterBreak="0">
+  <w:abstractNum w:abstractNumId="12" w15:restartNumberingAfterBreak="0">
     <w:nsid w:val="3B35331D"/>
     <w:multiLevelType w:val="hybridMultilevel"/>
     <w:tmpl w:val="55FADE6C"/>
@@ -3718,7 +4723,7 @@
       </w:rPr>
     </w:lvl>
   </w:abstractNum>
-  <w:abstractNum w:abstractNumId="11" w15:restartNumberingAfterBreak="0">
+  <w:abstractNum w:abstractNumId="13" w15:restartNumberingAfterBreak="0">
     <w:nsid w:val="3DE23E37"/>
     <w:multiLevelType w:val="hybridMultilevel"/>
     <w:tmpl w:val="E3FA8A4C"/>
@@ -3831,7 +4836,7 @@
       </w:rPr>
     </w:lvl>
   </w:abstractNum>
-  <w:abstractNum w:abstractNumId="12" w15:restartNumberingAfterBreak="0">
+  <w:abstractNum w:abstractNumId="14" w15:restartNumberingAfterBreak="0">
     <w:nsid w:val="56316C5B"/>
     <w:multiLevelType w:val="hybridMultilevel"/>
     <w:tmpl w:val="436E5556"/>
@@ -3944,7 +4949,7 @@
       </w:rPr>
     </w:lvl>
   </w:abstractNum>
-  <w:abstractNum w:abstractNumId="13" w15:restartNumberingAfterBreak="0">
+  <w:abstractNum w:abstractNumId="15" w15:restartNumberingAfterBreak="0">
     <w:nsid w:val="614B47A0"/>
     <w:multiLevelType w:val="hybridMultilevel"/>
     <w:tmpl w:val="A64C65E6"/>
@@ -4057,7 +5062,7 @@
       </w:rPr>
     </w:lvl>
   </w:abstractNum>
-  <w:abstractNum w:abstractNumId="14" w15:restartNumberingAfterBreak="0">
+  <w:abstractNum w:abstractNumId="16" w15:restartNumberingAfterBreak="0">
     <w:nsid w:val="6A046B6B"/>
     <w:multiLevelType w:val="hybridMultilevel"/>
     <w:tmpl w:val="8AEC188A"/>
@@ -4170,7 +5175,7 @@
       </w:rPr>
     </w:lvl>
   </w:abstractNum>
-  <w:abstractNum w:abstractNumId="15" w15:restartNumberingAfterBreak="0">
+  <w:abstractNum w:abstractNumId="17" w15:restartNumberingAfterBreak="0">
     <w:nsid w:val="6B4335A1"/>
     <w:multiLevelType w:val="hybridMultilevel"/>
     <w:tmpl w:val="1D1ACB66"/>
@@ -4283,7 +5288,7 @@
       </w:rPr>
     </w:lvl>
   </w:abstractNum>
-  <w:abstractNum w:abstractNumId="16" w15:restartNumberingAfterBreak="0">
+  <w:abstractNum w:abstractNumId="18" w15:restartNumberingAfterBreak="0">
     <w:nsid w:val="72102492"/>
     <w:multiLevelType w:val="hybridMultilevel"/>
     <w:tmpl w:val="F12CCA5C"/>
@@ -4396,7 +5401,7 @@
       </w:rPr>
     </w:lvl>
   </w:abstractNum>
-  <w:abstractNum w:abstractNumId="17" w15:restartNumberingAfterBreak="0">
+  <w:abstractNum w:abstractNumId="19" w15:restartNumberingAfterBreak="0">
     <w:nsid w:val="73E017E0"/>
     <w:multiLevelType w:val="hybridMultilevel"/>
     <w:tmpl w:val="34A4C0EA"/>
@@ -4482,7 +5487,7 @@
       </w:pPr>
     </w:lvl>
   </w:abstractNum>
-  <w:abstractNum w:abstractNumId="18" w15:restartNumberingAfterBreak="0">
+  <w:abstractNum w:abstractNumId="20" w15:restartNumberingAfterBreak="0">
     <w:nsid w:val="7861705A"/>
     <w:multiLevelType w:val="hybridMultilevel"/>
     <w:tmpl w:val="E6F00490"/>
@@ -4595,7 +5600,7 @@
       </w:rPr>
     </w:lvl>
   </w:abstractNum>
-  <w:abstractNum w:abstractNumId="19" w15:restartNumberingAfterBreak="0">
+  <w:abstractNum w:abstractNumId="21" w15:restartNumberingAfterBreak="0">
     <w:nsid w:val="7E763AAB"/>
     <w:multiLevelType w:val="hybridMultilevel"/>
     <w:tmpl w:val="D88C2928"/>
@@ -4605,7 +5610,7 @@
       <w:lvlText w:val=""/>
       <w:lvlJc w:val="left"/>
       <w:pPr>
-        <w:ind w:left="720" w:hanging="360"/>
+        <w:ind w:left="1080" w:hanging="360"/>
       </w:pPr>
       <w:rPr>
         <w:rFonts w:ascii="Symbol" w:hAnsi="Symbol" w:hint="default"/>
@@ -4617,7 +5622,7 @@
       <w:lvlText w:val="o"/>
       <w:lvlJc w:val="left"/>
       <w:pPr>
-        <w:ind w:left="1440" w:hanging="360"/>
+        <w:ind w:left="1800" w:hanging="360"/>
       </w:pPr>
       <w:rPr>
         <w:rFonts w:ascii="Courier New" w:hAnsi="Courier New" w:cs="Courier New" w:hint="default"/>
@@ -4629,7 +5634,7 @@
       <w:lvlText w:val=""/>
       <w:lvlJc w:val="left"/>
       <w:pPr>
-        <w:ind w:left="2160" w:hanging="360"/>
+        <w:ind w:left="2520" w:hanging="360"/>
       </w:pPr>
       <w:rPr>
         <w:rFonts w:ascii="Wingdings" w:hAnsi="Wingdings" w:hint="default"/>
@@ -4641,7 +5646,7 @@
       <w:lvlText w:val=""/>
       <w:lvlJc w:val="left"/>
       <w:pPr>
-        <w:ind w:left="2880" w:hanging="360"/>
+        <w:ind w:left="3240" w:hanging="360"/>
       </w:pPr>
       <w:rPr>
         <w:rFonts w:ascii="Symbol" w:hAnsi="Symbol" w:hint="default"/>
@@ -4653,7 +5658,7 @@
       <w:lvlText w:val="o"/>
       <w:lvlJc w:val="left"/>
       <w:pPr>
-        <w:ind w:left="3600" w:hanging="360"/>
+        <w:ind w:left="3960" w:hanging="360"/>
       </w:pPr>
       <w:rPr>
         <w:rFonts w:ascii="Courier New" w:hAnsi="Courier New" w:cs="Courier New" w:hint="default"/>
@@ -4665,7 +5670,7 @@
       <w:lvlText w:val=""/>
       <w:lvlJc w:val="left"/>
       <w:pPr>
-        <w:ind w:left="4320" w:hanging="360"/>
+        <w:ind w:left="4680" w:hanging="360"/>
       </w:pPr>
       <w:rPr>
         <w:rFonts w:ascii="Wingdings" w:hAnsi="Wingdings" w:hint="default"/>
@@ -4677,7 +5682,7 @@
       <w:lvlText w:val=""/>
       <w:lvlJc w:val="left"/>
       <w:pPr>
-        <w:ind w:left="5040" w:hanging="360"/>
+        <w:ind w:left="5400" w:hanging="360"/>
       </w:pPr>
       <w:rPr>
         <w:rFonts w:ascii="Symbol" w:hAnsi="Symbol" w:hint="default"/>
@@ -4689,7 +5694,7 @@
       <w:lvlText w:val="o"/>
       <w:lvlJc w:val="left"/>
       <w:pPr>
-        <w:ind w:left="5760" w:hanging="360"/>
+        <w:ind w:left="6120" w:hanging="360"/>
       </w:pPr>
       <w:rPr>
         <w:rFonts w:ascii="Courier New" w:hAnsi="Courier New" w:cs="Courier New" w:hint="default"/>
@@ -4701,7 +5706,7 @@
       <w:lvlText w:val=""/>
       <w:lvlJc w:val="left"/>
       <w:pPr>
-        <w:ind w:left="6480" w:hanging="360"/>
+        <w:ind w:left="6840" w:hanging="360"/>
       </w:pPr>
       <w:rPr>
         <w:rFonts w:ascii="Wingdings" w:hAnsi="Wingdings" w:hint="default"/>
@@ -4709,64 +5714,82 @@
     </w:lvl>
   </w:abstractNum>
   <w:num w:numId="1">
-    <w:abstractNumId w:val="11"/>
+    <w:abstractNumId w:val="13"/>
   </w:num>
   <w:num w:numId="2">
-    <w:abstractNumId w:val="7"/>
+    <w:abstractNumId w:val="8"/>
   </w:num>
   <w:num w:numId="3">
-    <w:abstractNumId w:val="17"/>
+    <w:abstractNumId w:val="19"/>
   </w:num>
   <w:num w:numId="4">
-    <w:abstractNumId w:val="18"/>
+    <w:abstractNumId w:val="20"/>
   </w:num>
   <w:num w:numId="5">
     <w:abstractNumId w:val="1"/>
   </w:num>
   <w:num w:numId="6">
-    <w:abstractNumId w:val="19"/>
+    <w:abstractNumId w:val="21"/>
   </w:num>
   <w:num w:numId="7">
     <w:abstractNumId w:val="5"/>
   </w:num>
   <w:num w:numId="8">
-    <w:abstractNumId w:val="15"/>
+    <w:abstractNumId w:val="17"/>
   </w:num>
   <w:num w:numId="9">
-    <w:abstractNumId w:val="16"/>
+    <w:abstractNumId w:val="18"/>
   </w:num>
   <w:num w:numId="10">
     <w:abstractNumId w:val="3"/>
   </w:num>
   <w:num w:numId="11">
-    <w:abstractNumId w:val="8"/>
+    <w:abstractNumId w:val="10"/>
   </w:num>
   <w:num w:numId="12">
     <w:abstractNumId w:val="2"/>
   </w:num>
   <w:num w:numId="13">
+    <w:abstractNumId w:val="14"/>
+  </w:num>
+  <w:num w:numId="14">
     <w:abstractNumId w:val="12"/>
   </w:num>
-  <w:num w:numId="14">
-    <w:abstractNumId w:val="10"/>
-  </w:num>
   <w:num w:numId="15">
-    <w:abstractNumId w:val="13"/>
+    <w:abstractNumId w:val="15"/>
   </w:num>
   <w:num w:numId="16">
-    <w:abstractNumId w:val="9"/>
+    <w:abstractNumId w:val="11"/>
   </w:num>
   <w:num w:numId="17">
     <w:abstractNumId w:val="0"/>
   </w:num>
   <w:num w:numId="18">
+    <w:abstractNumId w:val="9"/>
+  </w:num>
+  <w:num w:numId="19">
     <w:abstractNumId w:val="4"/>
   </w:num>
-  <w:num w:numId="19">
+  <w:num w:numId="20">
+    <w:abstractNumId w:val="4"/>
+  </w:num>
+  <w:num w:numId="21">
+    <w:abstractNumId w:val="15"/>
+  </w:num>
+  <w:num w:numId="22">
+    <w:abstractNumId w:val="0"/>
+  </w:num>
+  <w:num w:numId="23">
+    <w:abstractNumId w:val="18"/>
+  </w:num>
+  <w:num w:numId="24">
+    <w:abstractNumId w:val="7"/>
+  </w:num>
+  <w:num w:numId="25">
+    <w:abstractNumId w:val="16"/>
+  </w:num>
+  <w:num w:numId="26">
     <w:abstractNumId w:val="6"/>
-  </w:num>
-  <w:num w:numId="20">
-    <w:abstractNumId w:val="14"/>
   </w:num>
 </w:numbering>
 </file>
@@ -5367,6 +6390,50 @@
       <w:u w:val="single"/>
     </w:rPr>
   </w:style>
+  <w:style w:type="paragraph" w:styleId="Header">
+    <w:name w:val="header"/>
+    <w:basedOn w:val="Normal"/>
+    <w:link w:val="HeaderChar"/>
+    <w:uiPriority w:val="99"/>
+    <w:unhideWhenUsed/>
+    <w:rsid w:val="00004CC1"/>
+    <w:pPr>
+      <w:tabs>
+        <w:tab w:val="center" w:pos="4680"/>
+        <w:tab w:val="right" w:pos="9360"/>
+      </w:tabs>
+      <w:spacing w:after="0" w:line="240" w:lineRule="auto"/>
+    </w:pPr>
+  </w:style>
+  <w:style w:type="character" w:customStyle="1" w:styleId="HeaderChar">
+    <w:name w:val="Header Char"/>
+    <w:basedOn w:val="DefaultParagraphFont"/>
+    <w:link w:val="Header"/>
+    <w:uiPriority w:val="99"/>
+    <w:rsid w:val="00004CC1"/>
+  </w:style>
+  <w:style w:type="paragraph" w:styleId="Footer">
+    <w:name w:val="footer"/>
+    <w:basedOn w:val="Normal"/>
+    <w:link w:val="FooterChar"/>
+    <w:uiPriority w:val="99"/>
+    <w:unhideWhenUsed/>
+    <w:rsid w:val="00004CC1"/>
+    <w:pPr>
+      <w:tabs>
+        <w:tab w:val="center" w:pos="4680"/>
+        <w:tab w:val="right" w:pos="9360"/>
+      </w:tabs>
+      <w:spacing w:after="0" w:line="240" w:lineRule="auto"/>
+    </w:pPr>
+  </w:style>
+  <w:style w:type="character" w:customStyle="1" w:styleId="FooterChar">
+    <w:name w:val="Footer Char"/>
+    <w:basedOn w:val="DefaultParagraphFont"/>
+    <w:link w:val="Footer"/>
+    <w:uiPriority w:val="99"/>
+    <w:rsid w:val="00004CC1"/>
+  </w:style>
 </w:styles>
 </file>
 

</xml_diff>